<commit_message>
added businessplan 210223 edit
</commit_message>
<xml_diff>
--- a/source/Dozenten/Business_Plan_Blue Print.docx
+++ b/source/Dozenten/Business_Plan_Blue Print.docx
@@ -1,6 +1,6 @@
 
 <file path=word/document.xml><?xml version="1.0" encoding="utf-8"?>
-<w:document xmlns:wpc="http://schemas.microsoft.com/office/word/2010/wordprocessingCanvas" xmlns:cx="http://schemas.microsoft.com/office/drawing/2014/chartex" xmlns:cx1="http://schemas.microsoft.com/office/drawing/2015/9/8/chartex" xmlns:cx2="http://schemas.microsoft.com/office/drawing/2015/10/21/chartex" xmlns:cx3="http://schemas.microsoft.com/office/drawing/2016/5/9/chartex" xmlns:cx4="http://schemas.microsoft.com/office/drawing/2016/5/10/chartex" xmlns:cx5="http://schemas.microsoft.com/office/drawing/2016/5/11/chartex" xmlns:cx6="http://schemas.microsoft.com/office/drawing/2016/5/12/chartex" xmlns:cx7="http://schemas.microsoft.com/office/drawing/2016/5/13/chartex" xmlns:cx8="http://schemas.microsoft.com/office/drawing/2016/5/14/chartex" xmlns:mc="http://schemas.openxmlformats.org/markup-compatibility/2006" xmlns:aink="http://schemas.microsoft.com/office/drawing/2016/ink" xmlns:am3d="http://schemas.microsoft.com/office/drawing/2017/model3d" xmlns:o="urn:schemas-microsoft-com:office:office" xmlns:r="http://schemas.openxmlformats.org/officeDocument/2006/relationships" xmlns:m="http://schemas.openxmlformats.org/officeDocument/2006/math" xmlns:v="urn:schemas-microsoft-com:vml" xmlns:wp14="http://schemas.microsoft.com/office/word/2010/wordprocessingDrawing" xmlns:wp="http://schemas.openxmlformats.org/drawingml/2006/wordprocessingDrawing" xmlns:w10="urn:schemas-microsoft-com:office:word" xmlns:w="http://schemas.openxmlformats.org/wordprocessingml/2006/main" xmlns:w14="http://schemas.microsoft.com/office/word/2010/wordml" xmlns:w15="http://schemas.microsoft.com/office/word/2012/wordml" xmlns:w16cex="http://schemas.microsoft.com/office/word/2018/wordml/cex" xmlns:w16cid="http://schemas.microsoft.com/office/word/2016/wordml/cid" xmlns:w16="http://schemas.microsoft.com/office/word/2018/wordml" xmlns:w16se="http://schemas.microsoft.com/office/word/2015/wordml/symex" xmlns:wpg="http://schemas.microsoft.com/office/word/2010/wordprocessingGroup" xmlns:wpi="http://schemas.microsoft.com/office/word/2010/wordprocessingInk" xmlns:wne="http://schemas.microsoft.com/office/word/2006/wordml" xmlns:wps="http://schemas.microsoft.com/office/word/2010/wordprocessingShape" mc:Ignorable="w14 w15 w16se w16cid w16 w16cex wp14">
+<w:document xmlns:wpc="http://schemas.microsoft.com/office/word/2010/wordprocessingCanvas" xmlns:cx="http://schemas.microsoft.com/office/drawing/2014/chartex" xmlns:cx1="http://schemas.microsoft.com/office/drawing/2015/9/8/chartex" xmlns:mc="http://schemas.openxmlformats.org/markup-compatibility/2006" xmlns:o="urn:schemas-microsoft-com:office:office" xmlns:r="http://schemas.openxmlformats.org/officeDocument/2006/relationships" xmlns:m="http://schemas.openxmlformats.org/officeDocument/2006/math" xmlns:v="urn:schemas-microsoft-com:vml" xmlns:wp14="http://schemas.microsoft.com/office/word/2010/wordprocessingDrawing" xmlns:wp="http://schemas.openxmlformats.org/drawingml/2006/wordprocessingDrawing" xmlns:w10="urn:schemas-microsoft-com:office:word" xmlns:w="http://schemas.openxmlformats.org/wordprocessingml/2006/main" xmlns:w14="http://schemas.microsoft.com/office/word/2010/wordml" xmlns:w15="http://schemas.microsoft.com/office/word/2012/wordml" xmlns:w16se="http://schemas.microsoft.com/office/word/2015/wordml/symex" xmlns:wpg="http://schemas.microsoft.com/office/word/2010/wordprocessingGroup" xmlns:wpi="http://schemas.microsoft.com/office/word/2010/wordprocessingInk" xmlns:wne="http://schemas.microsoft.com/office/word/2006/wordml" xmlns:wps="http://schemas.microsoft.com/office/word/2010/wordprocessingShape" mc:Ignorable="w14 w15 w16se wp14">
   <w:body>
     <w:p>
       <w:pPr>
@@ -14,6 +14,18 @@
           <w:b w:val="0"/>
         </w:rPr>
       </w:pPr>
+      <w:r>
+        <w:rPr>
+          <w:b w:val="0"/>
+        </w:rPr>
+        <w:tab/>
+      </w:r>
+      <w:r>
+        <w:rPr>
+          <w:b w:val="0"/>
+        </w:rPr>
+        <w:tab/>
+      </w:r>
     </w:p>
     <w:p>
       <w:pPr>
@@ -282,7 +294,21 @@
         <w:rPr>
           <w:lang w:val="en-GB"/>
         </w:rPr>
-        <w:t>. It is planned to open the office in November 20</w:t>
+        <w:t xml:space="preserve">. It </w:t>
+      </w:r>
+      <w:proofErr w:type="gramStart"/>
+      <w:r>
+        <w:rPr>
+          <w:lang w:val="en-GB"/>
+        </w:rPr>
+        <w:t>is planned</w:t>
+      </w:r>
+      <w:proofErr w:type="gramEnd"/>
+      <w:r>
+        <w:rPr>
+          <w:lang w:val="en-GB"/>
+        </w:rPr>
+        <w:t xml:space="preserve"> to open the office in November 20</w:t>
       </w:r>
       <w:r>
         <w:rPr>
@@ -294,7 +320,21 @@
         <w:rPr>
           <w:lang w:val="en-GB"/>
         </w:rPr>
-        <w:t xml:space="preserve">. However activities of </w:t>
+        <w:t xml:space="preserve">. </w:t>
+      </w:r>
+      <w:proofErr w:type="gramStart"/>
+      <w:r>
+        <w:rPr>
+          <w:lang w:val="en-GB"/>
+        </w:rPr>
+        <w:t>However</w:t>
+      </w:r>
+      <w:proofErr w:type="gramEnd"/>
+      <w:r>
+        <w:rPr>
+          <w:lang w:val="en-GB"/>
+        </w:rPr>
+        <w:t xml:space="preserve"> activities of </w:t>
       </w:r>
       <w:r>
         <w:rPr>
@@ -331,7 +371,21 @@
         <w:rPr>
           <w:lang w:val="en-GB"/>
         </w:rPr>
-        <w:t xml:space="preserve">The office is designed to gain profitability after the first year, when all investments have been done. It is planned to employ two senior consultants and after 3 years 4 junior consultants and an assistant. </w:t>
+        <w:t xml:space="preserve">The office </w:t>
+      </w:r>
+      <w:proofErr w:type="gramStart"/>
+      <w:r>
+        <w:rPr>
+          <w:lang w:val="en-GB"/>
+        </w:rPr>
+        <w:t>is designed</w:t>
+      </w:r>
+      <w:proofErr w:type="gramEnd"/>
+      <w:r>
+        <w:rPr>
+          <w:lang w:val="en-GB"/>
+        </w:rPr>
+        <w:t xml:space="preserve"> to gain profitability after the first year, when all investments have been done. It is planned to employ two senior consultants and after 3 years 4 junior consultants and an assistant. </w:t>
       </w:r>
     </w:p>
     <w:p>
@@ -393,7 +447,35 @@
         <w:rPr>
           <w:lang w:val="en-GB"/>
         </w:rPr>
-        <w:t xml:space="preserve">The marketing will be provided in two ways. On the one hand, marketing is conducted by project proposals in collaboration with the </w:t>
+        <w:t xml:space="preserve">The marketing </w:t>
+      </w:r>
+      <w:proofErr w:type="gramStart"/>
+      <w:r>
+        <w:rPr>
+          <w:lang w:val="en-GB"/>
+        </w:rPr>
+        <w:t>will be provided</w:t>
+      </w:r>
+      <w:proofErr w:type="gramEnd"/>
+      <w:r>
+        <w:rPr>
+          <w:lang w:val="en-GB"/>
+        </w:rPr>
+        <w:t xml:space="preserve"> in two ways. On the one hand, marketing </w:t>
+      </w:r>
+      <w:proofErr w:type="gramStart"/>
+      <w:r>
+        <w:rPr>
+          <w:lang w:val="en-GB"/>
+        </w:rPr>
+        <w:t>is conducted</w:t>
+      </w:r>
+      <w:proofErr w:type="gramEnd"/>
+      <w:r>
+        <w:rPr>
+          <w:lang w:val="en-GB"/>
+        </w:rPr>
+        <w:t xml:space="preserve"> by project proposals in collaboration with the </w:t>
       </w:r>
       <w:r>
         <w:rPr>
@@ -574,7 +656,21 @@
         <w:rPr>
           <w:lang w:val="en-GB"/>
         </w:rPr>
-        <w:t xml:space="preserve"> today is established </w:t>
+        <w:t xml:space="preserve"> today </w:t>
+      </w:r>
+      <w:proofErr w:type="gramStart"/>
+      <w:r>
+        <w:rPr>
+          <w:lang w:val="en-GB"/>
+        </w:rPr>
+        <w:t>is established</w:t>
+      </w:r>
+      <w:proofErr w:type="gramEnd"/>
+      <w:r>
+        <w:rPr>
+          <w:lang w:val="en-GB"/>
+        </w:rPr>
+        <w:t xml:space="preserve"> </w:t>
       </w:r>
       <w:r>
         <w:rPr>
@@ -604,8 +700,16 @@
         <w:rPr>
           <w:lang w:val="en-GB"/>
         </w:rPr>
-        <w:t>The milkyway’s</w:t>
-      </w:r>
+        <w:t xml:space="preserve">The </w:t>
+      </w:r>
+      <w:proofErr w:type="spellStart"/>
+      <w:r>
+        <w:rPr>
+          <w:lang w:val="en-GB"/>
+        </w:rPr>
+        <w:t>milkyway’s</w:t>
+      </w:r>
+      <w:proofErr w:type="spellEnd"/>
       <w:r>
         <w:rPr>
           <w:lang w:val="en-GB"/>
@@ -622,7 +726,21 @@
         <w:rPr>
           <w:lang w:val="en-GB"/>
         </w:rPr>
-        <w:t xml:space="preserve"> is not represented by an office in the </w:t>
+        <w:t xml:space="preserve"> </w:t>
+      </w:r>
+      <w:proofErr w:type="gramStart"/>
+      <w:r>
+        <w:rPr>
+          <w:lang w:val="en-GB"/>
+        </w:rPr>
+        <w:t>is not represented</w:t>
+      </w:r>
+      <w:proofErr w:type="gramEnd"/>
+      <w:r>
+        <w:rPr>
+          <w:lang w:val="en-GB"/>
+        </w:rPr>
+        <w:t xml:space="preserve"> by an office in the </w:t>
       </w:r>
       <w:r>
         <w:rPr>
@@ -661,12 +779,14 @@
         </w:rPr>
         <w:t xml:space="preserve"> are governmental and semi-governmental institutions on all levels (regional, state, federal, </w:t>
       </w:r>
+      <w:proofErr w:type="gramStart"/>
       <w:r>
         <w:rPr>
           <w:lang w:val="en-GB"/>
         </w:rPr>
         <w:t>interstellar</w:t>
       </w:r>
+      <w:proofErr w:type="gramEnd"/>
       <w:r>
         <w:rPr>
           <w:lang w:val="en-GB"/>
@@ -732,7 +852,21 @@
         <w:rPr>
           <w:lang w:val="en-GB"/>
         </w:rPr>
-        <w:t xml:space="preserve">ears at total revenue of about Star-Dollar </w:t>
+        <w:t xml:space="preserve">ears at total revenue of </w:t>
+      </w:r>
+      <w:proofErr w:type="gramStart"/>
+      <w:r>
+        <w:rPr>
+          <w:lang w:val="en-GB"/>
+        </w:rPr>
+        <w:t>about</w:t>
+      </w:r>
+      <w:proofErr w:type="gramEnd"/>
+      <w:r>
+        <w:rPr>
+          <w:lang w:val="en-GB"/>
+        </w:rPr>
+        <w:t xml:space="preserve"> Star-Dollar </w:t>
       </w:r>
       <w:r>
         <w:rPr>
@@ -775,7 +909,14 @@
         <w:rPr>
           <w:lang w:val="en-GB"/>
         </w:rPr>
-        <w:t xml:space="preserve"> had been acquired and conducted by employees located in offices outside of </w:t>
+        <w:t xml:space="preserve"> </w:t>
+      </w:r>
+      <w:proofErr w:type="gramStart"/>
+      <w:r>
+        <w:rPr>
+          <w:lang w:val="en-GB"/>
+        </w:rPr>
+        <w:t xml:space="preserve">had been acquired and conducted by employees located in offices outside of </w:t>
       </w:r>
       <w:r>
         <w:rPr>
@@ -783,6 +924,7 @@
         </w:rPr>
         <w:t>Moon State</w:t>
       </w:r>
+      <w:proofErr w:type="gramEnd"/>
       <w:r>
         <w:rPr>
           <w:lang w:val="en-GB"/>
@@ -823,7 +965,14 @@
         <w:rPr>
           <w:lang w:val="en-GB"/>
         </w:rPr>
-        <w:t xml:space="preserve">. The following projects have been acquired by </w:t>
+        <w:t xml:space="preserve">. </w:t>
+      </w:r>
+      <w:proofErr w:type="gramStart"/>
+      <w:r>
+        <w:rPr>
+          <w:lang w:val="en-GB"/>
+        </w:rPr>
+        <w:t xml:space="preserve">The following projects have been acquired by </w:t>
       </w:r>
       <w:r>
         <w:rPr>
@@ -855,6 +1004,7 @@
         </w:rPr>
         <w:t>Moon State</w:t>
       </w:r>
+      <w:proofErr w:type="gramEnd"/>
       <w:r>
         <w:rPr>
           <w:lang w:val="en-GB"/>
@@ -1031,7 +1181,25 @@
                 <w:szCs w:val="22"/>
                 <w:lang w:val="en-GB"/>
               </w:rPr>
-              <w:t>Moons Transregional Transfer Programme</w:t>
+              <w:t xml:space="preserve">Moons </w:t>
+            </w:r>
+            <w:proofErr w:type="spellStart"/>
+            <w:r>
+              <w:rPr>
+                <w:rFonts w:cs="Arial"/>
+                <w:szCs w:val="22"/>
+                <w:lang w:val="en-GB"/>
+              </w:rPr>
+              <w:t>Transregional</w:t>
+            </w:r>
+            <w:proofErr w:type="spellEnd"/>
+            <w:r>
+              <w:rPr>
+                <w:rFonts w:cs="Arial"/>
+                <w:szCs w:val="22"/>
+                <w:lang w:val="en-GB"/>
+              </w:rPr>
+              <w:t xml:space="preserve"> Transfer Programme</w:t>
             </w:r>
           </w:p>
         </w:tc>
@@ -1121,7 +1289,6 @@
                 <w:szCs w:val="22"/>
                 <w:lang w:val="en-GB"/>
               </w:rPr>
-              <w:lastRenderedPageBreak/>
               <w:t>Comparative analysis of the instrument „strategic partnerships” and development of an evaluation design</w:t>
             </w:r>
           </w:p>
@@ -1163,6 +1330,7 @@
                 <w:szCs w:val="22"/>
                 <w:lang w:val="en-GB"/>
               </w:rPr>
+              <w:lastRenderedPageBreak/>
               <w:t xml:space="preserve">The economic significance of Intellectual Property and the diminishing importance of physical assets for SMEs in </w:t>
             </w:r>
             <w:r>
@@ -1259,7 +1427,21 @@
         <w:rPr>
           <w:lang w:val="en-GB"/>
         </w:rPr>
-        <w:t xml:space="preserve">. Two main objectives are linked with the establishment of a </w:t>
+        <w:t xml:space="preserve">. Two main objectives </w:t>
+      </w:r>
+      <w:proofErr w:type="gramStart"/>
+      <w:r>
+        <w:rPr>
+          <w:lang w:val="en-GB"/>
+        </w:rPr>
+        <w:t>are linked</w:t>
+      </w:r>
+      <w:proofErr w:type="gramEnd"/>
+      <w:r>
+        <w:rPr>
+          <w:lang w:val="en-GB"/>
+        </w:rPr>
+        <w:t xml:space="preserve"> with the establishment of a </w:t>
       </w:r>
       <w:r>
         <w:rPr>
@@ -1283,7 +1465,21 @@
         <w:rPr>
           <w:lang w:val="en-GB"/>
         </w:rPr>
-        <w:t xml:space="preserve">. On the one hand the </w:t>
+        <w:t xml:space="preserve">. On the one </w:t>
+      </w:r>
+      <w:proofErr w:type="gramStart"/>
+      <w:r>
+        <w:rPr>
+          <w:lang w:val="en-GB"/>
+        </w:rPr>
+        <w:t>hand</w:t>
+      </w:r>
+      <w:proofErr w:type="gramEnd"/>
+      <w:r>
+        <w:rPr>
+          <w:lang w:val="en-GB"/>
+        </w:rPr>
+        <w:t xml:space="preserve"> the </w:t>
       </w:r>
       <w:r>
         <w:rPr>
@@ -1350,45 +1546,248 @@
         <w:rPr>
           <w:lang w:val="en-GB"/>
         </w:rPr>
+        <w:t xml:space="preserve">Milky </w:t>
+      </w:r>
+      <w:proofErr w:type="gramStart"/>
+      <w:r>
+        <w:rPr>
+          <w:lang w:val="en-GB"/>
+        </w:rPr>
+        <w:t>way</w:t>
+      </w:r>
+      <w:proofErr w:type="gramEnd"/>
+      <w:r>
+        <w:rPr>
+          <w:lang w:val="en-GB"/>
+        </w:rPr>
+        <w:t xml:space="preserve"> </w:t>
+      </w:r>
+      <w:r>
+        <w:rPr>
+          <w:lang w:val="en-GB"/>
+        </w:rPr>
+        <w:t xml:space="preserve">acts as a contributor to the </w:t>
+      </w:r>
+      <w:r>
+        <w:rPr>
+          <w:b/>
+          <w:lang w:val="en-GB"/>
+        </w:rPr>
         <w:t xml:space="preserve">Milky way </w:t>
       </w:r>
       <w:r>
         <w:rPr>
-          <w:lang w:val="en-GB"/>
-        </w:rPr>
-        <w:t xml:space="preserve">acts as a contributor to the </w:t>
-      </w:r>
-      <w:r>
-        <w:rPr>
           <w:b/>
           <w:lang w:val="en-GB"/>
         </w:rPr>
-        <w:t xml:space="preserve">Milky way </w:t>
-      </w:r>
-      <w:r>
-        <w:rPr>
+        <w:t>expertise</w:t>
+      </w:r>
+      <w:r>
+        <w:rPr>
+          <w:lang w:val="en-GB"/>
+        </w:rPr>
+        <w:t xml:space="preserve"> of </w:t>
+      </w:r>
+      <w:r>
+        <w:rPr>
+          <w:lang w:val="en-GB"/>
+        </w:rPr>
+        <w:t>XYZ Company</w:t>
+      </w:r>
+      <w:r>
+        <w:rPr>
+          <w:lang w:val="en-GB"/>
+        </w:rPr>
+        <w:t xml:space="preserve"> in benchmarking, knowledge transfer, etc.</w:t>
+      </w:r>
+    </w:p>
+    <w:p>
+      <w:pPr>
+        <w:spacing w:line="280" w:lineRule="atLeast"/>
+        <w:rPr>
+          <w:rFonts w:cs="Arial"/>
+          <w:szCs w:val="22"/>
+          <w:lang w:val="en-US"/>
+        </w:rPr>
+      </w:pPr>
+      <w:r>
+        <w:rPr>
+          <w:rFonts w:cs="Arial"/>
+          <w:szCs w:val="22"/>
+          <w:lang w:val="en-US"/>
+        </w:rPr>
+        <w:t xml:space="preserve">To enter the highly established </w:t>
+      </w:r>
+      <w:r>
+        <w:rPr>
+          <w:rFonts w:cs="Arial"/>
+          <w:szCs w:val="22"/>
+          <w:lang w:val="en-US"/>
+        </w:rPr>
+        <w:t>Moon</w:t>
+      </w:r>
+      <w:r>
+        <w:rPr>
+          <w:rFonts w:cs="Arial"/>
+          <w:szCs w:val="22"/>
+          <w:lang w:val="en-US"/>
+        </w:rPr>
+        <w:t xml:space="preserve"> market for policy consultancy </w:t>
+      </w:r>
+      <w:r>
+        <w:rPr>
+          <w:rFonts w:cs="Arial"/>
+          <w:szCs w:val="22"/>
+          <w:lang w:val="en-US"/>
+        </w:rPr>
+        <w:t>XYZ Company</w:t>
+      </w:r>
+      <w:r>
+        <w:rPr>
+          <w:rFonts w:cs="Arial"/>
+          <w:szCs w:val="22"/>
+          <w:lang w:val="en-US"/>
+        </w:rPr>
+        <w:t xml:space="preserve"> has to select a market entrance. The design of that particular market entrance must respond to the specifics of the </w:t>
+      </w:r>
+      <w:r>
+        <w:rPr>
+          <w:rFonts w:cs="Arial"/>
+          <w:szCs w:val="22"/>
+          <w:lang w:val="en-US"/>
+        </w:rPr>
+        <w:t>Moon</w:t>
+      </w:r>
+      <w:r>
+        <w:rPr>
+          <w:rFonts w:cs="Arial"/>
+          <w:szCs w:val="22"/>
+          <w:lang w:val="en-US"/>
+        </w:rPr>
+        <w:t xml:space="preserve"> market. </w:t>
+      </w:r>
+      <w:r>
+        <w:rPr>
+          <w:rFonts w:cs="Arial"/>
+          <w:szCs w:val="22"/>
+          <w:lang w:val="en-US"/>
+        </w:rPr>
+        <w:t>XYZ Company</w:t>
+      </w:r>
+      <w:r>
+        <w:rPr>
+          <w:rFonts w:cs="Arial"/>
+          <w:szCs w:val="22"/>
+          <w:lang w:val="en-US"/>
+        </w:rPr>
+        <w:t xml:space="preserve"> as </w:t>
+      </w:r>
+      <w:proofErr w:type="gramStart"/>
+      <w:r>
+        <w:rPr>
+          <w:rFonts w:cs="Arial"/>
+          <w:szCs w:val="22"/>
+          <w:lang w:val="en-US"/>
+        </w:rPr>
+        <w:t>a</w:t>
+      </w:r>
+      <w:proofErr w:type="gramEnd"/>
+      <w:r>
+        <w:rPr>
+          <w:rFonts w:cs="Arial"/>
+          <w:szCs w:val="22"/>
+          <w:lang w:val="en-US"/>
+        </w:rPr>
+        <w:t xml:space="preserve"> </w:t>
+      </w:r>
+      <w:r>
+        <w:rPr>
+          <w:rFonts w:cs="Arial"/>
+          <w:szCs w:val="22"/>
+          <w:lang w:val="en-US"/>
+        </w:rPr>
+        <w:t>interstellar</w:t>
+      </w:r>
+      <w:r>
+        <w:rPr>
+          <w:rFonts w:cs="Arial"/>
+          <w:szCs w:val="22"/>
+          <w:lang w:val="en-US"/>
+        </w:rPr>
+        <w:t xml:space="preserve"> provider has to place itself as an independent expert in innovation and technology policy consultancy in-between the state and the federal level. </w:t>
+      </w:r>
+      <w:r>
+        <w:rPr>
+          <w:rFonts w:cs="Arial"/>
           <w:b/>
-          <w:lang w:val="en-GB"/>
-        </w:rPr>
-        <w:t>expertise</w:t>
-      </w:r>
-      <w:r>
-        <w:rPr>
-          <w:lang w:val="en-GB"/>
-        </w:rPr>
-        <w:t xml:space="preserve"> of </w:t>
-      </w:r>
-      <w:r>
-        <w:rPr>
-          <w:lang w:val="en-GB"/>
+          <w:szCs w:val="22"/>
+          <w:lang w:val="en-US"/>
+        </w:rPr>
+        <w:t xml:space="preserve">As a think </w:t>
+      </w:r>
+      <w:proofErr w:type="gramStart"/>
+      <w:r>
+        <w:rPr>
+          <w:rFonts w:cs="Arial"/>
+          <w:b/>
+          <w:szCs w:val="22"/>
+          <w:lang w:val="en-US"/>
+        </w:rPr>
+        <w:t>tank</w:t>
+      </w:r>
+      <w:proofErr w:type="gramEnd"/>
+      <w:r>
+        <w:rPr>
+          <w:rFonts w:cs="Arial"/>
+          <w:b/>
+          <w:szCs w:val="22"/>
+          <w:lang w:val="en-US"/>
+        </w:rPr>
+        <w:t xml:space="preserve"> </w:t>
+      </w:r>
+      <w:r>
+        <w:rPr>
+          <w:rFonts w:cs="Arial"/>
+          <w:b/>
+          <w:szCs w:val="22"/>
+          <w:lang w:val="en-US"/>
         </w:rPr>
         <w:t>XYZ Company</w:t>
       </w:r>
       <w:r>
         <w:rPr>
-          <w:lang w:val="en-GB"/>
-        </w:rPr>
-        <w:t xml:space="preserve"> in benchmarking, knowledge transfer, etc.</w:t>
+          <w:rFonts w:cs="Arial"/>
+          <w:b/>
+          <w:szCs w:val="22"/>
+          <w:lang w:val="en-US"/>
+        </w:rPr>
+        <w:t xml:space="preserve"> </w:t>
+      </w:r>
+      <w:r>
+        <w:rPr>
+          <w:rFonts w:cs="Arial"/>
+          <w:b/>
+          <w:szCs w:val="22"/>
+          <w:lang w:val="en-US"/>
+        </w:rPr>
+        <w:t>Moon State</w:t>
+      </w:r>
+      <w:r>
+        <w:rPr>
+          <w:rFonts w:cs="Arial"/>
+          <w:b/>
+          <w:szCs w:val="22"/>
+          <w:lang w:val="en-US"/>
+        </w:rPr>
+        <w:t xml:space="preserve"> has to place itself as an independent knowledge source for the services provided.</w:t>
+      </w:r>
+      <w:r>
+        <w:rPr>
+          <w:rFonts w:cs="Arial"/>
+          <w:szCs w:val="22"/>
+          <w:lang w:val="en-US"/>
+        </w:rPr>
+        <w:t xml:space="preserve"> </w:t>
       </w:r>
     </w:p>
     <w:p>
@@ -1400,13 +1799,87 @@
           <w:lang w:val="en-US"/>
         </w:rPr>
       </w:pPr>
-      <w:r>
-        <w:rPr>
-          <w:rFonts w:cs="Arial"/>
-          <w:szCs w:val="22"/>
-          <w:lang w:val="en-US"/>
-        </w:rPr>
-        <w:t xml:space="preserve">To enter the highly established </w:t>
+      <w:proofErr w:type="gramStart"/>
+      <w:r>
+        <w:rPr>
+          <w:rFonts w:cs="Arial"/>
+          <w:szCs w:val="22"/>
+          <w:lang w:val="en-US"/>
+        </w:rPr>
+        <w:t>Accordingly</w:t>
+      </w:r>
+      <w:proofErr w:type="gramEnd"/>
+      <w:r>
+        <w:rPr>
+          <w:rFonts w:cs="Arial"/>
+          <w:szCs w:val="22"/>
+          <w:lang w:val="en-US"/>
+        </w:rPr>
+        <w:t xml:space="preserve"> the market entrance for </w:t>
+      </w:r>
+      <w:r>
+        <w:rPr>
+          <w:rFonts w:cs="Arial"/>
+          <w:szCs w:val="22"/>
+          <w:lang w:val="en-US"/>
+        </w:rPr>
+        <w:t>XYZ Company</w:t>
+      </w:r>
+      <w:r>
+        <w:rPr>
+          <w:rFonts w:cs="Arial"/>
+          <w:szCs w:val="22"/>
+          <w:lang w:val="en-US"/>
+        </w:rPr>
+        <w:t xml:space="preserve"> is a position that builds on the international competencies of </w:t>
+      </w:r>
+      <w:r>
+        <w:rPr>
+          <w:rFonts w:cs="Arial"/>
+          <w:szCs w:val="22"/>
+          <w:lang w:val="en-US"/>
+        </w:rPr>
+        <w:t>XYZ Company</w:t>
+      </w:r>
+      <w:r>
+        <w:rPr>
+          <w:rFonts w:cs="Arial"/>
+          <w:szCs w:val="22"/>
+          <w:lang w:val="en-US"/>
+        </w:rPr>
+        <w:t xml:space="preserve">. </w:t>
+      </w:r>
+      <w:r>
+        <w:rPr>
+          <w:rFonts w:cs="Arial"/>
+          <w:szCs w:val="22"/>
+          <w:lang w:val="en-US"/>
+        </w:rPr>
+        <w:t>XYZ Company</w:t>
+      </w:r>
+      <w:r>
+        <w:rPr>
+          <w:rFonts w:cs="Arial"/>
+          <w:szCs w:val="22"/>
+          <w:lang w:val="en-US"/>
+        </w:rPr>
+        <w:t xml:space="preserve"> </w:t>
+      </w:r>
+      <w:r>
+        <w:rPr>
+          <w:rFonts w:cs="Arial"/>
+          <w:szCs w:val="22"/>
+          <w:lang w:val="en-US"/>
+        </w:rPr>
+        <w:t>Moon State</w:t>
+      </w:r>
+      <w:r>
+        <w:rPr>
+          <w:rFonts w:cs="Arial"/>
+          <w:szCs w:val="22"/>
+          <w:lang w:val="en-US"/>
+        </w:rPr>
+        <w:t xml:space="preserve"> has to establish itself as the only institution that is able to transfer and implement international benchmark innovation and technology policy knowledge in a national </w:t>
       </w:r>
       <w:r>
         <w:rPr>
@@ -1422,222 +1895,25 @@
           <w:szCs w:val="22"/>
           <w:lang w:val="en-US"/>
         </w:rPr>
-        <w:t xml:space="preserve"> market for policy consultancy </w:t>
-      </w:r>
-      <w:r>
-        <w:rPr>
-          <w:rFonts w:cs="Arial"/>
-          <w:szCs w:val="22"/>
-          <w:lang w:val="en-US"/>
-        </w:rPr>
-        <w:t>XYZ Company</w:t>
-      </w:r>
-      <w:r>
-        <w:rPr>
-          <w:rFonts w:cs="Arial"/>
-          <w:szCs w:val="22"/>
-          <w:lang w:val="en-US"/>
-        </w:rPr>
-        <w:t xml:space="preserve"> has to select a market entrance. The design of that particular market entrance must respond to the specifics of the </w:t>
-      </w:r>
-      <w:r>
-        <w:rPr>
-          <w:rFonts w:cs="Arial"/>
-          <w:szCs w:val="22"/>
-          <w:lang w:val="en-US"/>
-        </w:rPr>
-        <w:t>Moon</w:t>
-      </w:r>
-      <w:r>
-        <w:rPr>
-          <w:rFonts w:cs="Arial"/>
-          <w:szCs w:val="22"/>
-          <w:lang w:val="en-US"/>
-        </w:rPr>
-        <w:t xml:space="preserve"> market. </w:t>
-      </w:r>
-      <w:r>
-        <w:rPr>
-          <w:rFonts w:cs="Arial"/>
-          <w:szCs w:val="22"/>
-          <w:lang w:val="en-US"/>
-        </w:rPr>
-        <w:t>XYZ Company</w:t>
-      </w:r>
-      <w:r>
-        <w:rPr>
-          <w:rFonts w:cs="Arial"/>
-          <w:szCs w:val="22"/>
-          <w:lang w:val="en-US"/>
-        </w:rPr>
-        <w:t xml:space="preserve"> as a </w:t>
-      </w:r>
-      <w:r>
-        <w:rPr>
-          <w:rFonts w:cs="Arial"/>
-          <w:szCs w:val="22"/>
-          <w:lang w:val="en-US"/>
-        </w:rPr>
-        <w:t>interstellar</w:t>
-      </w:r>
-      <w:r>
-        <w:rPr>
-          <w:rFonts w:cs="Arial"/>
-          <w:szCs w:val="22"/>
-          <w:lang w:val="en-US"/>
-        </w:rPr>
-        <w:t xml:space="preserve"> provider has to place itself as an independent expert in innovation and technology policy consultancy in-between the state and the federal level. </w:t>
-      </w:r>
-      <w:r>
-        <w:rPr>
-          <w:rFonts w:cs="Arial"/>
-          <w:b/>
-          <w:szCs w:val="22"/>
-          <w:lang w:val="en-US"/>
-        </w:rPr>
-        <w:t xml:space="preserve">As a think tank </w:t>
-      </w:r>
-      <w:r>
-        <w:rPr>
-          <w:rFonts w:cs="Arial"/>
-          <w:b/>
-          <w:szCs w:val="22"/>
-          <w:lang w:val="en-US"/>
-        </w:rPr>
-        <w:t>XYZ Company</w:t>
-      </w:r>
-      <w:r>
-        <w:rPr>
-          <w:rFonts w:cs="Arial"/>
-          <w:b/>
-          <w:szCs w:val="22"/>
-          <w:lang w:val="en-US"/>
-        </w:rPr>
-        <w:t xml:space="preserve"> </w:t>
-      </w:r>
-      <w:r>
-        <w:rPr>
-          <w:rFonts w:cs="Arial"/>
-          <w:b/>
-          <w:szCs w:val="22"/>
-          <w:lang w:val="en-US"/>
-        </w:rPr>
-        <w:t>Moon State</w:t>
-      </w:r>
-      <w:r>
-        <w:rPr>
-          <w:rFonts w:cs="Arial"/>
-          <w:b/>
-          <w:szCs w:val="22"/>
-          <w:lang w:val="en-US"/>
-        </w:rPr>
-        <w:t xml:space="preserve"> has to place itself as an independent knowledge source for the services provided.</w:t>
-      </w:r>
-      <w:r>
-        <w:rPr>
-          <w:rFonts w:cs="Arial"/>
-          <w:szCs w:val="22"/>
-          <w:lang w:val="en-US"/>
-        </w:rPr>
-        <w:t xml:space="preserve"> </w:t>
-      </w:r>
-    </w:p>
-    <w:p>
-      <w:pPr>
-        <w:spacing w:line="280" w:lineRule="atLeast"/>
-        <w:rPr>
-          <w:rFonts w:cs="Arial"/>
-          <w:szCs w:val="22"/>
-          <w:lang w:val="en-US"/>
-        </w:rPr>
-      </w:pPr>
-      <w:r>
-        <w:rPr>
-          <w:rFonts w:cs="Arial"/>
-          <w:szCs w:val="22"/>
-          <w:lang w:val="en-US"/>
-        </w:rPr>
-        <w:t xml:space="preserve">Accordingly the market entrance for </w:t>
-      </w:r>
-      <w:r>
-        <w:rPr>
-          <w:rFonts w:cs="Arial"/>
-          <w:szCs w:val="22"/>
-          <w:lang w:val="en-US"/>
-        </w:rPr>
-        <w:t>XYZ Company</w:t>
-      </w:r>
-      <w:r>
-        <w:rPr>
-          <w:rFonts w:cs="Arial"/>
-          <w:szCs w:val="22"/>
-          <w:lang w:val="en-US"/>
-        </w:rPr>
-        <w:t xml:space="preserve"> is a position that builds on the international competencies of </w:t>
-      </w:r>
-      <w:r>
-        <w:rPr>
-          <w:rFonts w:cs="Arial"/>
-          <w:szCs w:val="22"/>
-          <w:lang w:val="en-US"/>
-        </w:rPr>
-        <w:t>XYZ Company</w:t>
-      </w:r>
-      <w:r>
-        <w:rPr>
-          <w:rFonts w:cs="Arial"/>
-          <w:szCs w:val="22"/>
-          <w:lang w:val="en-US"/>
-        </w:rPr>
-        <w:t xml:space="preserve">. </w:t>
-      </w:r>
-      <w:r>
-        <w:rPr>
-          <w:rFonts w:cs="Arial"/>
-          <w:szCs w:val="22"/>
-          <w:lang w:val="en-US"/>
-        </w:rPr>
-        <w:t>XYZ Company</w:t>
-      </w:r>
-      <w:r>
-        <w:rPr>
-          <w:rFonts w:cs="Arial"/>
-          <w:szCs w:val="22"/>
-          <w:lang w:val="en-US"/>
-        </w:rPr>
-        <w:t xml:space="preserve"> </w:t>
-      </w:r>
-      <w:r>
-        <w:rPr>
-          <w:rFonts w:cs="Arial"/>
-          <w:szCs w:val="22"/>
-          <w:lang w:val="en-US"/>
-        </w:rPr>
-        <w:t>Moon State</w:t>
-      </w:r>
-      <w:r>
-        <w:rPr>
-          <w:rFonts w:cs="Arial"/>
-          <w:szCs w:val="22"/>
-          <w:lang w:val="en-US"/>
-        </w:rPr>
-        <w:t xml:space="preserve"> has to establish itself as the only institution that is able to transfer and implement international benchmark innovation and technology policy knowledge in a national </w:t>
-      </w:r>
-      <w:r>
-        <w:rPr>
-          <w:rFonts w:cs="Arial"/>
-          <w:szCs w:val="22"/>
-          <w:lang w:val="en-US"/>
-        </w:rPr>
-        <w:t>Moon</w:t>
-      </w:r>
-      <w:r>
-        <w:rPr>
-          <w:rFonts w:cs="Arial"/>
-          <w:szCs w:val="22"/>
-          <w:lang w:val="en-US"/>
-        </w:rPr>
-        <w:t xml:space="preserve"> context. Accordingly the following knowledge areas are of interest to offer by </w:t>
+        <w:t xml:space="preserve"> context. </w:t>
+      </w:r>
+      <w:proofErr w:type="gramStart"/>
+      <w:r>
+        <w:rPr>
+          <w:rFonts w:cs="Arial"/>
+          <w:szCs w:val="22"/>
+          <w:lang w:val="en-US"/>
+        </w:rPr>
+        <w:t>Accordingly</w:t>
+      </w:r>
+      <w:proofErr w:type="gramEnd"/>
+      <w:r>
+        <w:rPr>
+          <w:rFonts w:cs="Arial"/>
+          <w:szCs w:val="22"/>
+          <w:lang w:val="en-US"/>
+        </w:rPr>
+        <w:t xml:space="preserve"> the following knowledge areas are of interest to offer by </w:t>
       </w:r>
       <w:r>
         <w:rPr>
@@ -1691,23 +1967,69 @@
           <w:szCs w:val="22"/>
           <w:lang w:val="en-US"/>
         </w:rPr>
-        <w:t xml:space="preserve">Innovation and technology consultancy (Focus on programmes provided by </w:t>
-      </w:r>
-      <w:r>
-        <w:rPr>
-          <w:rFonts w:cs="Arial"/>
-          <w:szCs w:val="22"/>
-          <w:lang w:val="en-US"/>
-        </w:rPr>
-        <w:t>Ministery of Moon</w:t>
-      </w:r>
-      <w:r>
-        <w:rPr>
-          <w:rFonts w:cs="Arial"/>
-          <w:szCs w:val="22"/>
-          <w:lang w:val="en-US"/>
-        </w:rPr>
-        <w:t xml:space="preserve"> and other innovation &amp; technology programme providers)</w:t>
+        <w:t xml:space="preserve">Innovation and technology consultancy (Focus on </w:t>
+      </w:r>
+      <w:proofErr w:type="spellStart"/>
+      <w:r>
+        <w:rPr>
+          <w:rFonts w:cs="Arial"/>
+          <w:szCs w:val="22"/>
+          <w:lang w:val="en-US"/>
+        </w:rPr>
+        <w:t>programmes</w:t>
+      </w:r>
+      <w:proofErr w:type="spellEnd"/>
+      <w:r>
+        <w:rPr>
+          <w:rFonts w:cs="Arial"/>
+          <w:szCs w:val="22"/>
+          <w:lang w:val="en-US"/>
+        </w:rPr>
+        <w:t xml:space="preserve"> provided by </w:t>
+      </w:r>
+      <w:proofErr w:type="spellStart"/>
+      <w:r>
+        <w:rPr>
+          <w:rFonts w:cs="Arial"/>
+          <w:szCs w:val="22"/>
+          <w:lang w:val="en-US"/>
+        </w:rPr>
+        <w:t>Ministery</w:t>
+      </w:r>
+      <w:proofErr w:type="spellEnd"/>
+      <w:r>
+        <w:rPr>
+          <w:rFonts w:cs="Arial"/>
+          <w:szCs w:val="22"/>
+          <w:lang w:val="en-US"/>
+        </w:rPr>
+        <w:t xml:space="preserve"> of Moon</w:t>
+      </w:r>
+      <w:r>
+        <w:rPr>
+          <w:rFonts w:cs="Arial"/>
+          <w:szCs w:val="22"/>
+          <w:lang w:val="en-US"/>
+        </w:rPr>
+        <w:t xml:space="preserve"> and other innovation &amp; technology </w:t>
+      </w:r>
+      <w:proofErr w:type="spellStart"/>
+      <w:r>
+        <w:rPr>
+          <w:rFonts w:cs="Arial"/>
+          <w:szCs w:val="22"/>
+          <w:lang w:val="en-US"/>
+        </w:rPr>
+        <w:t>programme</w:t>
+      </w:r>
+      <w:proofErr w:type="spellEnd"/>
+      <w:r>
+        <w:rPr>
+          <w:rFonts w:cs="Arial"/>
+          <w:szCs w:val="22"/>
+          <w:lang w:val="en-US"/>
+        </w:rPr>
+        <w:t xml:space="preserve"> providers)</w:t>
       </w:r>
     </w:p>
     <w:p>
@@ -1729,8 +2051,18 @@
           <w:szCs w:val="22"/>
           <w:lang w:val="en-US"/>
         </w:rPr>
-        <w:t>Evaluation of primarily education, innovation, and technology programmes</w:t>
-      </w:r>
+        <w:t xml:space="preserve">Evaluation of primarily education, innovation, and technology </w:t>
+      </w:r>
+      <w:proofErr w:type="spellStart"/>
+      <w:r>
+        <w:rPr>
+          <w:rFonts w:cs="Arial"/>
+          <w:szCs w:val="22"/>
+          <w:lang w:val="en-US"/>
+        </w:rPr>
+        <w:t>programmes</w:t>
+      </w:r>
+      <w:proofErr w:type="spellEnd"/>
     </w:p>
     <w:p>
       <w:pPr>
@@ -1773,7 +2105,25 @@
           <w:szCs w:val="22"/>
           <w:lang w:val="en-US"/>
         </w:rPr>
-        <w:t>Knowledge production and distribution analyses for educational programmes and knowledge production institutions</w:t>
+        <w:t xml:space="preserve">Knowledge production and distribution analyses for educational </w:t>
+      </w:r>
+      <w:proofErr w:type="spellStart"/>
+      <w:r>
+        <w:rPr>
+          <w:rFonts w:cs="Arial"/>
+          <w:szCs w:val="22"/>
+          <w:lang w:val="en-US"/>
+        </w:rPr>
+        <w:t>programmes</w:t>
+      </w:r>
+      <w:proofErr w:type="spellEnd"/>
+      <w:r>
+        <w:rPr>
+          <w:rFonts w:cs="Arial"/>
+          <w:szCs w:val="22"/>
+          <w:lang w:val="en-US"/>
+        </w:rPr>
+        <w:t xml:space="preserve"> and knowledge production institutions</w:t>
       </w:r>
     </w:p>
     <w:p>
@@ -1900,7 +2250,25 @@
           <w:szCs w:val="22"/>
           <w:lang w:val="en-US"/>
         </w:rPr>
-        <w:t xml:space="preserve"> will be very much depending on joint with national partners on state or federal level. In that collaboration the national partner will provide the expertise in conducting the national project aspects. </w:t>
+        <w:t xml:space="preserve"> will be very much depending on joint with national partners on state or federal level. In </w:t>
+      </w:r>
+      <w:proofErr w:type="gramStart"/>
+      <w:r>
+        <w:rPr>
+          <w:rFonts w:cs="Arial"/>
+          <w:szCs w:val="22"/>
+          <w:lang w:val="en-US"/>
+        </w:rPr>
+        <w:t>that</w:t>
+      </w:r>
+      <w:proofErr w:type="gramEnd"/>
+      <w:r>
+        <w:rPr>
+          <w:rFonts w:cs="Arial"/>
+          <w:szCs w:val="22"/>
+          <w:lang w:val="en-US"/>
+        </w:rPr>
+        <w:t xml:space="preserve"> collaboration the national partner will provide the expertise in conducting the national project aspects. </w:t>
       </w:r>
       <w:r>
         <w:rPr>
@@ -1998,7 +2366,25 @@
           <w:szCs w:val="22"/>
           <w:lang w:val="en-US"/>
         </w:rPr>
-        <w:t xml:space="preserve"> clients are strongly linked to national providers; federal as well as state governmental bodies more and more seek international and in particular </w:t>
+        <w:t xml:space="preserve"> clients </w:t>
+      </w:r>
+      <w:proofErr w:type="gramStart"/>
+      <w:r>
+        <w:rPr>
+          <w:rFonts w:cs="Arial"/>
+          <w:szCs w:val="22"/>
+          <w:lang w:val="en-US"/>
+        </w:rPr>
+        <w:t>are strongly linked</w:t>
+      </w:r>
+      <w:proofErr w:type="gramEnd"/>
+      <w:r>
+        <w:rPr>
+          <w:rFonts w:cs="Arial"/>
+          <w:szCs w:val="22"/>
+          <w:lang w:val="en-US"/>
+        </w:rPr>
+        <w:t xml:space="preserve"> to national providers; federal as well as state governmental bodies more and more seek international and in particular </w:t>
       </w:r>
       <w:r>
         <w:rPr>
@@ -2097,7 +2483,25 @@
           <w:szCs w:val="22"/>
           <w:lang w:val="en-US"/>
         </w:rPr>
-        <w:t xml:space="preserve"> to establish itself as a main domestic think tank. Thus clients show a high interest to integrate providers like </w:t>
+        <w:t xml:space="preserve"> to establish itself as a main domestic think tank. </w:t>
+      </w:r>
+      <w:proofErr w:type="gramStart"/>
+      <w:r>
+        <w:rPr>
+          <w:rFonts w:cs="Arial"/>
+          <w:szCs w:val="22"/>
+          <w:lang w:val="en-US"/>
+        </w:rPr>
+        <w:t>Thus</w:t>
+      </w:r>
+      <w:proofErr w:type="gramEnd"/>
+      <w:r>
+        <w:rPr>
+          <w:rFonts w:cs="Arial"/>
+          <w:szCs w:val="22"/>
+          <w:lang w:val="en-US"/>
+        </w:rPr>
+        <w:t xml:space="preserve"> clients show a high interest to integrate providers like </w:t>
       </w:r>
       <w:r>
         <w:rPr>
@@ -2152,7 +2556,49 @@
         <w:rPr>
           <w:lang w:val="en-GB"/>
         </w:rPr>
-        <w:t>The context of the project can be seen in two directions. On the one hand the established players on the market have to be considered. On the other the general economic situation is subject of concern.</w:t>
+        <w:t xml:space="preserve">The context of the project </w:t>
+      </w:r>
+      <w:proofErr w:type="gramStart"/>
+      <w:r>
+        <w:rPr>
+          <w:lang w:val="en-GB"/>
+        </w:rPr>
+        <w:t>can be seen</w:t>
+      </w:r>
+      <w:proofErr w:type="gramEnd"/>
+      <w:r>
+        <w:rPr>
+          <w:lang w:val="en-GB"/>
+        </w:rPr>
+        <w:t xml:space="preserve"> in two directions. On the one </w:t>
+      </w:r>
+      <w:proofErr w:type="gramStart"/>
+      <w:r>
+        <w:rPr>
+          <w:lang w:val="en-GB"/>
+        </w:rPr>
+        <w:t>hand</w:t>
+      </w:r>
+      <w:proofErr w:type="gramEnd"/>
+      <w:r>
+        <w:rPr>
+          <w:lang w:val="en-GB"/>
+        </w:rPr>
+        <w:t xml:space="preserve"> the established players on the market have to be considered. On the </w:t>
+      </w:r>
+      <w:proofErr w:type="gramStart"/>
+      <w:r>
+        <w:rPr>
+          <w:lang w:val="en-GB"/>
+        </w:rPr>
+        <w:t>other</w:t>
+      </w:r>
+      <w:proofErr w:type="gramEnd"/>
+      <w:r>
+        <w:rPr>
+          <w:lang w:val="en-GB"/>
+        </w:rPr>
+        <w:t xml:space="preserve"> the general economic situation is subject of concern.</w:t>
       </w:r>
     </w:p>
     <w:p>
@@ -2177,7 +2623,21 @@
         <w:rPr>
           <w:lang w:val="en-GB"/>
         </w:rPr>
-        <w:t xml:space="preserve"> R&amp;D infrastructure is highly developed. In particular the public financed R&amp;D institutions in </w:t>
+        <w:t xml:space="preserve"> R&amp;D infrastructure is highly developed. In </w:t>
+      </w:r>
+      <w:proofErr w:type="gramStart"/>
+      <w:r>
+        <w:rPr>
+          <w:lang w:val="en-GB"/>
+        </w:rPr>
+        <w:t>particular</w:t>
+      </w:r>
+      <w:proofErr w:type="gramEnd"/>
+      <w:r>
+        <w:rPr>
+          <w:lang w:val="en-GB"/>
+        </w:rPr>
+        <w:t xml:space="preserve"> the public financed R&amp;D institutions in </w:t>
       </w:r>
       <w:r>
         <w:rPr>
@@ -2244,8 +2704,29 @@
         </w:rPr>
       </w:pPr>
       <w:r>
-        <w:t>Graph to be integrated</w:t>
-      </w:r>
+        <w:t xml:space="preserve">Graph </w:t>
+      </w:r>
+      <w:proofErr w:type="spellStart"/>
+      <w:r>
+        <w:t>to</w:t>
+      </w:r>
+      <w:proofErr w:type="spellEnd"/>
+      <w:r>
+        <w:t xml:space="preserve"> </w:t>
+      </w:r>
+      <w:proofErr w:type="spellStart"/>
+      <w:r>
+        <w:t>be</w:t>
+      </w:r>
+      <w:proofErr w:type="spellEnd"/>
+      <w:r>
+        <w:t xml:space="preserve"> </w:t>
+      </w:r>
+      <w:proofErr w:type="spellStart"/>
+      <w:r>
+        <w:t>integrated</w:t>
+      </w:r>
+      <w:proofErr w:type="spellEnd"/>
     </w:p>
     <w:p>
       <w:pPr>
@@ -2350,7 +2831,21 @@
         <w:rPr>
           <w:lang w:val="en-GB"/>
         </w:rPr>
-        <w:t xml:space="preserve">On the other hand </w:t>
+        <w:t xml:space="preserve">On the other </w:t>
+      </w:r>
+      <w:proofErr w:type="gramStart"/>
+      <w:r>
+        <w:rPr>
+          <w:lang w:val="en-GB"/>
+        </w:rPr>
+        <w:t>hand</w:t>
+      </w:r>
+      <w:proofErr w:type="gramEnd"/>
+      <w:r>
+        <w:rPr>
+          <w:lang w:val="en-GB"/>
+        </w:rPr>
+        <w:t xml:space="preserve"> </w:t>
       </w:r>
       <w:r>
         <w:rPr>
@@ -2364,11 +2859,19 @@
         </w:rPr>
         <w:t xml:space="preserve"> will compete with specialised non-public policy consultancy providers. </w:t>
       </w:r>
-      <w:r>
-        <w:rPr>
-          <w:lang w:val="en-US"/>
-        </w:rPr>
-        <w:t xml:space="preserve">Organisations like interstellar consultants. </w:t>
+      <w:proofErr w:type="spellStart"/>
+      <w:r>
+        <w:rPr>
+          <w:lang w:val="en-US"/>
+        </w:rPr>
+        <w:t>Organisations</w:t>
+      </w:r>
+      <w:proofErr w:type="spellEnd"/>
+      <w:r>
+        <w:rPr>
+          <w:lang w:val="en-US"/>
+        </w:rPr>
+        <w:t xml:space="preserve"> like interstellar consultants. </w:t>
       </w:r>
       <w:r>
         <w:rPr>
@@ -2392,13 +2895,35 @@
         <w:rPr>
           <w:lang w:val="en-GB"/>
         </w:rPr>
-        <w:t>Star-screapper</w:t>
-      </w:r>
-      <w:r>
-        <w:rPr>
-          <w:lang w:val="en-GB"/>
-        </w:rPr>
-        <w:t xml:space="preserve"> mbh and others are for profit. </w:t>
+        <w:t>Star-</w:t>
+      </w:r>
+      <w:proofErr w:type="spellStart"/>
+      <w:r>
+        <w:rPr>
+          <w:lang w:val="en-GB"/>
+        </w:rPr>
+        <w:t>screapper</w:t>
+      </w:r>
+      <w:proofErr w:type="spellEnd"/>
+      <w:r>
+        <w:rPr>
+          <w:lang w:val="en-GB"/>
+        </w:rPr>
+        <w:t xml:space="preserve"> </w:t>
+      </w:r>
+      <w:proofErr w:type="spellStart"/>
+      <w:r>
+        <w:rPr>
+          <w:lang w:val="en-GB"/>
+        </w:rPr>
+        <w:t>mbh</w:t>
+      </w:r>
+      <w:proofErr w:type="spellEnd"/>
+      <w:r>
+        <w:rPr>
+          <w:lang w:val="en-GB"/>
+        </w:rPr>
+        <w:t xml:space="preserve"> and others are for profit. </w:t>
       </w:r>
     </w:p>
     <w:p>
@@ -2411,11 +2936,19 @@
           <w:lang w:val="en-GB"/>
         </w:rPr>
       </w:pPr>
-      <w:r>
-        <w:rPr>
-          <w:lang w:val="en-GB"/>
-        </w:rPr>
-        <w:t xml:space="preserve">Finally semi state financed institutions like </w:t>
+      <w:proofErr w:type="gramStart"/>
+      <w:r>
+        <w:rPr>
+          <w:lang w:val="en-GB"/>
+        </w:rPr>
+        <w:t>Finally</w:t>
+      </w:r>
+      <w:proofErr w:type="gramEnd"/>
+      <w:r>
+        <w:rPr>
+          <w:lang w:val="en-GB"/>
+        </w:rPr>
+        <w:t xml:space="preserve"> semi state financed institutions like </w:t>
       </w:r>
       <w:r>
         <w:rPr>
@@ -2531,20 +3064,76 @@
         <w:rPr>
           <w:lang w:val="en-GB"/>
         </w:rPr>
-        <w:t xml:space="preserve"> has dropped by 1.5 – 2% in the last quarter 2008. In 2009 a reduction of the GDP by 2.25% is expected. That is an economic environment in which usually a start up of a new company is not to promising.</w:t>
-      </w:r>
-    </w:p>
-    <w:p>
-      <w:pPr>
-        <w:rPr>
-          <w:lang w:val="en-GB"/>
-        </w:rPr>
-      </w:pPr>
-      <w:r>
-        <w:rPr>
-          <w:lang w:val="en-GB"/>
-        </w:rPr>
-        <w:t xml:space="preserve">However, since the main focus of </w:t>
+        <w:t xml:space="preserve"> has dropped by 1.5 – 2% in the last quarter 2008. In </w:t>
+      </w:r>
+      <w:proofErr w:type="gramStart"/>
+      <w:r>
+        <w:rPr>
+          <w:lang w:val="en-GB"/>
+        </w:rPr>
+        <w:t>2009</w:t>
+      </w:r>
+      <w:proofErr w:type="gramEnd"/>
+      <w:r>
+        <w:rPr>
+          <w:lang w:val="en-GB"/>
+        </w:rPr>
+        <w:t xml:space="preserve"> a reduction of the GDP by 2.25% is expected. </w:t>
+      </w:r>
+      <w:proofErr w:type="gramStart"/>
+      <w:r>
+        <w:rPr>
+          <w:lang w:val="en-GB"/>
+        </w:rPr>
+        <w:t xml:space="preserve">That is an economic environment in which usually a </w:t>
+      </w:r>
+      <w:proofErr w:type="spellStart"/>
+      <w:r>
+        <w:rPr>
+          <w:lang w:val="en-GB"/>
+        </w:rPr>
+        <w:t>start up</w:t>
+      </w:r>
+      <w:proofErr w:type="spellEnd"/>
+      <w:r>
+        <w:rPr>
+          <w:lang w:val="en-GB"/>
+        </w:rPr>
+        <w:t xml:space="preserve"> of a new company is not to promising</w:t>
+      </w:r>
+      <w:proofErr w:type="gramEnd"/>
+      <w:r>
+        <w:rPr>
+          <w:lang w:val="en-GB"/>
+        </w:rPr>
+        <w:t>.</w:t>
+      </w:r>
+    </w:p>
+    <w:p>
+      <w:pPr>
+        <w:rPr>
+          <w:lang w:val="en-GB"/>
+        </w:rPr>
+      </w:pPr>
+      <w:r>
+        <w:rPr>
+          <w:lang w:val="en-GB"/>
+        </w:rPr>
+        <w:t xml:space="preserve">However, since the </w:t>
+      </w:r>
+      <w:proofErr w:type="gramStart"/>
+      <w:r>
+        <w:rPr>
+          <w:lang w:val="en-GB"/>
+        </w:rPr>
+        <w:t>main focus</w:t>
+      </w:r>
+      <w:proofErr w:type="gramEnd"/>
+      <w:r>
+        <w:rPr>
+          <w:lang w:val="en-GB"/>
+        </w:rPr>
+        <w:t xml:space="preserve"> of </w:t>
       </w:r>
       <w:r>
         <w:rPr>
@@ -2580,7 +3169,21 @@
         <w:rPr>
           <w:lang w:val="en-GB"/>
         </w:rPr>
-        <w:t xml:space="preserve">50 bill. rescue programme for the </w:t>
+        <w:t xml:space="preserve">50 bill. </w:t>
+      </w:r>
+      <w:proofErr w:type="gramStart"/>
+      <w:r>
+        <w:rPr>
+          <w:lang w:val="en-GB"/>
+        </w:rPr>
+        <w:t>rescue</w:t>
+      </w:r>
+      <w:proofErr w:type="gramEnd"/>
+      <w:r>
+        <w:rPr>
+          <w:lang w:val="en-GB"/>
+        </w:rPr>
+        <w:t xml:space="preserve"> programme for the </w:t>
       </w:r>
       <w:r>
         <w:rPr>
@@ -2616,8 +3219,16 @@
         <w:rPr>
           <w:lang w:val="en-GB"/>
         </w:rPr>
-        <w:t>1 bill for 2009 and 2010. The majority of those expenditures will directly support industrial R&amp;D-projects, the enhancement of R&amp;D infrastructure, as well as investments in qualification in Human Resources. However, it is already clear today that the activities have to be evaluated</w:t>
-      </w:r>
+        <w:t xml:space="preserve">1 bill for 2009 and 2010. The majority of those expenditures will directly support industrial R&amp;D-projects, the enhancement of R&amp;D infrastructure, as well as investments in qualification in Human Resources. However, it is already clear today that the activities have to </w:t>
+      </w:r>
+      <w:proofErr w:type="gramStart"/>
+      <w:r>
+        <w:rPr>
+          <w:lang w:val="en-GB"/>
+        </w:rPr>
+        <w:t>be evaluated</w:t>
+      </w:r>
+      <w:proofErr w:type="gramEnd"/>
       <w:r>
         <w:rPr>
           <w:rStyle w:val="Funotenzeichen"/>
@@ -2629,7 +3240,35 @@
         <w:rPr>
           <w:lang w:val="en-GB"/>
         </w:rPr>
-        <w:t xml:space="preserve"> and expertise on the design of those measures is urgently needed. Accordingly the current economic situation promotes the set up of the </w:t>
+        <w:t xml:space="preserve"> and expertise on the design of those measures is urgently needed. </w:t>
+      </w:r>
+      <w:proofErr w:type="gramStart"/>
+      <w:r>
+        <w:rPr>
+          <w:lang w:val="en-GB"/>
+        </w:rPr>
+        <w:t>Accordingly</w:t>
+      </w:r>
+      <w:proofErr w:type="gramEnd"/>
+      <w:r>
+        <w:rPr>
+          <w:lang w:val="en-GB"/>
+        </w:rPr>
+        <w:t xml:space="preserve"> the current economic situation promotes the </w:t>
+      </w:r>
+      <w:proofErr w:type="spellStart"/>
+      <w:r>
+        <w:rPr>
+          <w:lang w:val="en-GB"/>
+        </w:rPr>
+        <w:t>set up</w:t>
+      </w:r>
+      <w:proofErr w:type="spellEnd"/>
+      <w:r>
+        <w:rPr>
+          <w:lang w:val="en-GB"/>
+        </w:rPr>
+        <w:t xml:space="preserve"> of the </w:t>
       </w:r>
       <w:r>
         <w:rPr>
@@ -2669,7 +3308,21 @@
         <w:rPr>
           <w:lang w:val="en-GB"/>
         </w:rPr>
-        <w:t xml:space="preserve">The members of the team are currently still an issue to be solved in the project planning. </w:t>
+        <w:t xml:space="preserve">The members of the team are currently still an issue to </w:t>
+      </w:r>
+      <w:proofErr w:type="gramStart"/>
+      <w:r>
+        <w:rPr>
+          <w:lang w:val="en-GB"/>
+        </w:rPr>
+        <w:t>be solved</w:t>
+      </w:r>
+      <w:proofErr w:type="gramEnd"/>
+      <w:r>
+        <w:rPr>
+          <w:lang w:val="en-GB"/>
+        </w:rPr>
+        <w:t xml:space="preserve"> in the project planning. </w:t>
       </w:r>
       <w:r>
         <w:rPr>
@@ -2706,8 +3359,16 @@
         <w:rPr>
           <w:lang w:val="en-GB"/>
         </w:rPr>
-        <w:t>Show his CV!!!!!</w:t>
-      </w:r>
+        <w:t>Show his CV</w:t>
+      </w:r>
+      <w:proofErr w:type="gramStart"/>
+      <w:r>
+        <w:rPr>
+          <w:lang w:val="en-GB"/>
+        </w:rPr>
+        <w:t>!!!!!</w:t>
+      </w:r>
+      <w:proofErr w:type="gramEnd"/>
     </w:p>
     <w:p>
       <w:pPr>
@@ -2725,8 +3386,16 @@
         <w:rPr>
           <w:lang w:val="en-GB"/>
         </w:rPr>
-        <w:t>other boards</w:t>
-      </w:r>
+        <w:t xml:space="preserve">other </w:t>
+      </w:r>
+      <w:proofErr w:type="gramStart"/>
+      <w:r>
+        <w:rPr>
+          <w:lang w:val="en-GB"/>
+        </w:rPr>
+        <w:t>boards</w:t>
+      </w:r>
+      <w:proofErr w:type="gramEnd"/>
       <w:r>
         <w:rPr>
           <w:lang w:val="en-GB"/>
@@ -2743,14 +3412,57 @@
         <w:rPr>
           <w:lang w:val="en-GB"/>
         </w:rPr>
-        <w:t xml:space="preserve"> office. It was discussed with a candidate, who is very experienced in the field, to join the team for that position. Unfortunately, the person has not agreed its enrolment yet. It is planned to push through a decision as fast as possible. </w:t>
+        <w:t xml:space="preserve"> office. It </w:t>
+      </w:r>
+      <w:proofErr w:type="gramStart"/>
+      <w:r>
+        <w:rPr>
+          <w:lang w:val="en-GB"/>
+        </w:rPr>
+        <w:t>was discussed</w:t>
+      </w:r>
+      <w:proofErr w:type="gramEnd"/>
+      <w:r>
+        <w:rPr>
+          <w:lang w:val="en-GB"/>
+        </w:rPr>
+        <w:t xml:space="preserve"> with a candidate, who is very experienced in the field, to join the team for that position. Unfortunately, the person has not agreed its enrolment yet. It </w:t>
+      </w:r>
+      <w:proofErr w:type="gramStart"/>
+      <w:r>
+        <w:rPr>
+          <w:lang w:val="en-GB"/>
+        </w:rPr>
+        <w:t xml:space="preserve">is </w:t>
+      </w:r>
+      <w:bookmarkStart w:id="0" w:name="_GoBack"/>
+      <w:r>
+        <w:rPr>
+          <w:lang w:val="en-GB"/>
+        </w:rPr>
+        <w:t>planned</w:t>
+      </w:r>
+      <w:proofErr w:type="gramEnd"/>
+      <w:r>
+        <w:rPr>
+          <w:lang w:val="en-GB"/>
+        </w:rPr>
+        <w:t xml:space="preserve"> to push through a decision as fast as possible. </w:t>
       </w:r>
       <w:r>
         <w:rPr>
           <w:b/>
           <w:lang w:val="en-GB"/>
         </w:rPr>
-        <w:t>The finding of the co-head is of strategic importance to the project.</w:t>
+        <w:t xml:space="preserve">The finding of the co-head is of </w:t>
+      </w:r>
+      <w:bookmarkEnd w:id="0"/>
+      <w:r>
+        <w:rPr>
+          <w:b/>
+          <w:lang w:val="en-GB"/>
+        </w:rPr>
+        <w:t>strategic importance to the project.</w:t>
       </w:r>
       <w:r>
         <w:rPr>
@@ -2769,7 +3481,49 @@
         <w:rPr>
           <w:lang w:val="en-GB"/>
         </w:rPr>
-        <w:t>In addition to the senior team members a (part-time) assistant is needed at the outset. It is planned to come up to 4 qualified consultants within the first 24 month. A minimum size of the unit after 2 years should be 7 people.</w:t>
+        <w:t xml:space="preserve">In addition to the senior team </w:t>
+      </w:r>
+      <w:proofErr w:type="gramStart"/>
+      <w:r>
+        <w:rPr>
+          <w:lang w:val="en-GB"/>
+        </w:rPr>
+        <w:t>members</w:t>
+      </w:r>
+      <w:proofErr w:type="gramEnd"/>
+      <w:r>
+        <w:rPr>
+          <w:lang w:val="en-GB"/>
+        </w:rPr>
+        <w:t xml:space="preserve"> a (part-time) assistant is needed at the outset. It is planned to come up to </w:t>
+      </w:r>
+      <w:proofErr w:type="gramStart"/>
+      <w:r>
+        <w:rPr>
+          <w:lang w:val="en-GB"/>
+        </w:rPr>
+        <w:t>4</w:t>
+      </w:r>
+      <w:proofErr w:type="gramEnd"/>
+      <w:r>
+        <w:rPr>
+          <w:lang w:val="en-GB"/>
+        </w:rPr>
+        <w:t xml:space="preserve"> qualified consultants within the first 24 month. A minimum size of the unit after 2 years should be </w:t>
+      </w:r>
+      <w:proofErr w:type="gramStart"/>
+      <w:r>
+        <w:rPr>
+          <w:lang w:val="en-GB"/>
+        </w:rPr>
+        <w:t>7</w:t>
+      </w:r>
+      <w:proofErr w:type="gramEnd"/>
+      <w:r>
+        <w:rPr>
+          <w:lang w:val="en-GB"/>
+        </w:rPr>
+        <w:t xml:space="preserve"> people.</w:t>
       </w:r>
     </w:p>
     <w:p>
@@ -2804,10 +3558,10 @@
             <v:path o:extrusionok="f" gradientshapeok="t" o:connecttype="rect"/>
             <o:lock v:ext="edit" aspectratio="t"/>
           </v:shapetype>
-          <v:shape id="_x0000_i1026" type="#_x0000_t75" alt="" style="width:398.1pt;height:249.9pt;mso-width-percent:0;mso-height-percent:0;mso-width-percent:0;mso-height-percent:0" o:ole="">
+          <v:shape id="_x0000_i1025" type="#_x0000_t75" alt="" style="width:398pt;height:250pt;mso-width-percent:0;mso-height-percent:0;mso-width-percent:0;mso-height-percent:0" o:ole="">
             <v:imagedata r:id="rId7" o:title=""/>
           </v:shape>
-          <o:OLEObject Type="Embed" ProgID="MSGraph.Chart.8" ShapeID="_x0000_i1026" DrawAspect="Content" ObjectID="_1679567730" r:id="rId8">
+          <o:OLEObject Type="Embed" ProgID="MSGraph.Chart.8" ShapeID="_x0000_i1025" DrawAspect="Content" ObjectID="_1738450167" r:id="rId8">
             <o:FieldCodes>\s</o:FieldCodes>
           </o:OLEObject>
         </w:object>
@@ -2874,7 +3628,35 @@
         <w:rPr>
           <w:lang w:val="en-GB"/>
         </w:rPr>
-        <w:t xml:space="preserve"> has been shown above. In that particular chapter the focus will be laid on market opportunity, market size and market structure. </w:t>
+        <w:t xml:space="preserve"> </w:t>
+      </w:r>
+      <w:proofErr w:type="gramStart"/>
+      <w:r>
+        <w:rPr>
+          <w:lang w:val="en-GB"/>
+        </w:rPr>
+        <w:t>has been shown</w:t>
+      </w:r>
+      <w:proofErr w:type="gramEnd"/>
+      <w:r>
+        <w:rPr>
+          <w:lang w:val="en-GB"/>
+        </w:rPr>
+        <w:t xml:space="preserve"> above. In that particular chapter the focus </w:t>
+      </w:r>
+      <w:proofErr w:type="gramStart"/>
+      <w:r>
+        <w:rPr>
+          <w:lang w:val="en-GB"/>
+        </w:rPr>
+        <w:t>will be laid</w:t>
+      </w:r>
+      <w:proofErr w:type="gramEnd"/>
+      <w:r>
+        <w:rPr>
+          <w:lang w:val="en-GB"/>
+        </w:rPr>
+        <w:t xml:space="preserve"> on market opportunity, market size and market structure. </w:t>
       </w:r>
     </w:p>
     <w:p>
@@ -2908,8 +3690,16 @@
         <w:rPr>
           <w:lang w:val="en-GB"/>
         </w:rPr>
-        <w:t>Moon State</w:t>
-      </w:r>
+        <w:t xml:space="preserve">Moon </w:t>
+      </w:r>
+      <w:proofErr w:type="gramStart"/>
+      <w:r>
+        <w:rPr>
+          <w:lang w:val="en-GB"/>
+        </w:rPr>
+        <w:t>State</w:t>
+      </w:r>
+      <w:proofErr w:type="gramEnd"/>
       <w:r>
         <w:rPr>
           <w:lang w:val="en-GB"/>
@@ -3014,7 +3804,21 @@
         <w:rPr>
           <w:lang w:val="en-GB"/>
         </w:rPr>
-        <w:t xml:space="preserve">. Total investments in R&amp;D in 2005 summed up to 55,7 bill </w:t>
+        <w:t>. Total investments in R&amp;D in 2005 summed up to 55</w:t>
+      </w:r>
+      <w:proofErr w:type="gramStart"/>
+      <w:r>
+        <w:rPr>
+          <w:lang w:val="en-GB"/>
+        </w:rPr>
+        <w:t>,7</w:t>
+      </w:r>
+      <w:proofErr w:type="gramEnd"/>
+      <w:r>
+        <w:rPr>
+          <w:lang w:val="en-GB"/>
+        </w:rPr>
+        <w:t xml:space="preserve"> bill </w:t>
       </w:r>
       <w:r>
         <w:rPr>
@@ -3062,7 +3866,21 @@
         <w:rPr>
           <w:lang w:val="en-GB"/>
         </w:rPr>
-        <w:t xml:space="preserve"> in 2005 in R&amp;D. The total investment in R&amp;D in 2005 was equal to 2,48% of the </w:t>
+        <w:t xml:space="preserve"> in 2005 in R&amp;D. The total investment in R&amp;D in 2005 was equal to 2</w:t>
+      </w:r>
+      <w:proofErr w:type="gramStart"/>
+      <w:r>
+        <w:rPr>
+          <w:lang w:val="en-GB"/>
+        </w:rPr>
+        <w:t>,48</w:t>
+      </w:r>
+      <w:proofErr w:type="gramEnd"/>
+      <w:r>
+        <w:rPr>
+          <w:lang w:val="en-GB"/>
+        </w:rPr>
+        <w:t xml:space="preserve">% of the </w:t>
       </w:r>
       <w:r>
         <w:rPr>
@@ -3099,7 +3917,21 @@
         <w:rPr>
           <w:lang w:val="en-GB"/>
         </w:rPr>
-        <w:t xml:space="preserve">. Even in 2008 </w:t>
+        <w:t xml:space="preserve">. Even in </w:t>
+      </w:r>
+      <w:proofErr w:type="gramStart"/>
+      <w:r>
+        <w:rPr>
+          <w:lang w:val="en-GB"/>
+        </w:rPr>
+        <w:t>2008</w:t>
+      </w:r>
+      <w:proofErr w:type="gramEnd"/>
+      <w:r>
+        <w:rPr>
+          <w:lang w:val="en-GB"/>
+        </w:rPr>
+        <w:t xml:space="preserve"> </w:t>
       </w:r>
       <w:r>
         <w:rPr>
@@ -3113,17 +3945,33 @@
         </w:rPr>
         <w:t xml:space="preserve"> has by far not reached the R&amp;D investment rate agreed on in the </w:t>
       </w:r>
+      <w:proofErr w:type="spellStart"/>
       <w:r>
         <w:rPr>
           <w:lang w:val="en-GB"/>
         </w:rPr>
         <w:t>Marstown</w:t>
       </w:r>
-      <w:r>
-        <w:rPr>
-          <w:lang w:val="en-GB"/>
-        </w:rPr>
-        <w:t xml:space="preserve"> declaration. Accordingly the </w:t>
+      <w:proofErr w:type="spellEnd"/>
+      <w:r>
+        <w:rPr>
+          <w:lang w:val="en-GB"/>
+        </w:rPr>
+        <w:t xml:space="preserve"> declaration. </w:t>
+      </w:r>
+      <w:proofErr w:type="gramStart"/>
+      <w:r>
+        <w:rPr>
+          <w:lang w:val="en-GB"/>
+        </w:rPr>
+        <w:t>Accordingly</w:t>
+      </w:r>
+      <w:proofErr w:type="gramEnd"/>
+      <w:r>
+        <w:rPr>
+          <w:lang w:val="en-GB"/>
+        </w:rPr>
+        <w:t xml:space="preserve"> the </w:t>
       </w:r>
       <w:r>
         <w:rPr>
@@ -3135,7 +3983,21 @@
         <w:rPr>
           <w:lang w:val="en-GB"/>
         </w:rPr>
-        <w:t xml:space="preserve"> governments have strongly increased R&amp;D expenditures in last years. In 2008 the federal expenditures in R&amp;D rose to 1</w:t>
+        <w:t xml:space="preserve"> governments have strongly increased R&amp;D expenditures in last years. In </w:t>
+      </w:r>
+      <w:proofErr w:type="gramStart"/>
+      <w:r>
+        <w:rPr>
+          <w:lang w:val="en-GB"/>
+        </w:rPr>
+        <w:t>2008</w:t>
+      </w:r>
+      <w:proofErr w:type="gramEnd"/>
+      <w:r>
+        <w:rPr>
+          <w:lang w:val="en-GB"/>
+        </w:rPr>
+        <w:t xml:space="preserve"> the federal expenditures in R&amp;D rose to 1</w:t>
       </w:r>
       <w:r>
         <w:rPr>
@@ -3196,7 +4058,21 @@
         <w:rPr>
           <w:lang w:val="en-GB"/>
         </w:rPr>
-        <w:t xml:space="preserve">invest heavily in R&amp;D as well as in educational programmes. The following graph shows the expenditures of the various states in 2005. With the current economic crises most states decided to enlarge their expenditures in R&amp;D as well as in education. </w:t>
+        <w:t xml:space="preserve">invest heavily in R&amp;D as well as in educational programmes. The following graph shows the expenditures of the various states in 2005. With the current economic </w:t>
+      </w:r>
+      <w:proofErr w:type="gramStart"/>
+      <w:r>
+        <w:rPr>
+          <w:lang w:val="en-GB"/>
+        </w:rPr>
+        <w:t>crises</w:t>
+      </w:r>
+      <w:proofErr w:type="gramEnd"/>
+      <w:r>
+        <w:rPr>
+          <w:lang w:val="en-GB"/>
+        </w:rPr>
+        <w:t xml:space="preserve"> most states decided to enlarge their expenditures in R&amp;D as well as in education. </w:t>
       </w:r>
     </w:p>
     <w:p>
@@ -3219,7 +4095,21 @@
           <w:lang w:val="en-GB"/>
         </w:rPr>
         <w:lastRenderedPageBreak/>
-        <w:t xml:space="preserve">Graph 4: R&amp;D Expenditures of the Länder in 2005 in Mio </w:t>
+        <w:t xml:space="preserve">Graph 4: R&amp;D Expenditures of the </w:t>
+      </w:r>
+      <w:proofErr w:type="spellStart"/>
+      <w:r>
+        <w:rPr>
+          <w:lang w:val="en-GB"/>
+        </w:rPr>
+        <w:t>Länder</w:t>
+      </w:r>
+      <w:proofErr w:type="spellEnd"/>
+      <w:r>
+        <w:rPr>
+          <w:lang w:val="en-GB"/>
+        </w:rPr>
+        <w:t xml:space="preserve"> in 2005 in Mio </w:t>
       </w:r>
       <w:r>
         <w:rPr>
@@ -3282,7 +4172,21 @@
         <w:rPr>
           <w:lang w:val="en-GB"/>
         </w:rPr>
-        <w:t xml:space="preserve"> invested in 2005 more than 4 bill </w:t>
+        <w:t xml:space="preserve"> invested in </w:t>
+      </w:r>
+      <w:proofErr w:type="gramStart"/>
+      <w:r>
+        <w:rPr>
+          <w:lang w:val="en-GB"/>
+        </w:rPr>
+        <w:t>2005</w:t>
+      </w:r>
+      <w:proofErr w:type="gramEnd"/>
+      <w:r>
+        <w:rPr>
+          <w:lang w:val="en-GB"/>
+        </w:rPr>
+        <w:t xml:space="preserve"> more than 4 bill </w:t>
       </w:r>
       <w:r>
         <w:rPr>
@@ -3406,7 +4310,21 @@
         <w:rPr>
           <w:lang w:val="en-GB"/>
         </w:rPr>
-        <w:t xml:space="preserve"> services is highly competitive and influenced by political considerations. It, however, has been shown that there is a good chance for </w:t>
+        <w:t xml:space="preserve"> services is highly competitive and influenced by political considerations. It, however, </w:t>
+      </w:r>
+      <w:proofErr w:type="gramStart"/>
+      <w:r>
+        <w:rPr>
+          <w:lang w:val="en-GB"/>
+        </w:rPr>
+        <w:t>has been shown</w:t>
+      </w:r>
+      <w:proofErr w:type="gramEnd"/>
+      <w:r>
+        <w:rPr>
+          <w:lang w:val="en-GB"/>
+        </w:rPr>
+        <w:t xml:space="preserve"> that there is a good chance for </w:t>
       </w:r>
       <w:r>
         <w:rPr>
@@ -3454,7 +4372,28 @@
         <w:rPr>
           <w:lang w:val="en-GB"/>
         </w:rPr>
-        <w:t xml:space="preserve"> is helpful to establish the office successfully. It is assumed that about 1% of the total expenditures of the considered governmental institutions will be used for accompanying measures. That is a total of 1</w:t>
+        <w:t xml:space="preserve"> is helpful to establish the office successfully. It </w:t>
+      </w:r>
+      <w:proofErr w:type="gramStart"/>
+      <w:r>
+        <w:rPr>
+          <w:lang w:val="en-GB"/>
+        </w:rPr>
+        <w:t>is assumed</w:t>
+      </w:r>
+      <w:proofErr w:type="gramEnd"/>
+      <w:r>
+        <w:rPr>
+          <w:lang w:val="en-GB"/>
+        </w:rPr>
+        <w:t xml:space="preserve"> that about 1% of the total expenditures of the considered governmental institutions will be used for accompanying measures. That is </w:t>
+      </w:r>
+      <w:proofErr w:type="gramStart"/>
+      <w:r>
+        <w:rPr>
+          <w:lang w:val="en-GB"/>
+        </w:rPr>
+        <w:t>a total of 1</w:t>
       </w:r>
       <w:r>
         <w:rPr>
@@ -3466,7 +4405,14 @@
         <w:rPr>
           <w:lang w:val="en-GB"/>
         </w:rPr>
-        <w:t xml:space="preserve">60 mill. </w:t>
+        <w:t>60</w:t>
+      </w:r>
+      <w:proofErr w:type="gramEnd"/>
+      <w:r>
+        <w:rPr>
+          <w:lang w:val="en-GB"/>
+        </w:rPr>
+        <w:t xml:space="preserve"> mill. </w:t>
       </w:r>
       <w:r>
         <w:rPr>
@@ -3478,7 +4424,21 @@
         <w:rPr>
           <w:lang w:val="en-GB"/>
         </w:rPr>
-        <w:t>. It is assumed that about 10% of those show th</w:t>
+        <w:t xml:space="preserve">. It </w:t>
+      </w:r>
+      <w:proofErr w:type="gramStart"/>
+      <w:r>
+        <w:rPr>
+          <w:lang w:val="en-GB"/>
+        </w:rPr>
+        <w:t>is assumed</w:t>
+      </w:r>
+      <w:proofErr w:type="gramEnd"/>
+      <w:r>
+        <w:rPr>
+          <w:lang w:val="en-GB"/>
+        </w:rPr>
+        <w:t xml:space="preserve"> that about 10% of those show th</w:t>
       </w:r>
       <w:r>
         <w:rPr>
@@ -3613,13 +4573,103 @@
         <w:rPr>
           <w:lang w:val="en-GB"/>
         </w:rPr>
+        <w:t xml:space="preserve">Moon </w:t>
+      </w:r>
+      <w:proofErr w:type="gramStart"/>
+      <w:r>
+        <w:rPr>
+          <w:lang w:val="en-GB"/>
+        </w:rPr>
+        <w:t>City</w:t>
+      </w:r>
+      <w:r>
+        <w:rPr>
+          <w:lang w:val="en-GB"/>
+        </w:rPr>
+        <w:t xml:space="preserve"> .</w:t>
+      </w:r>
+      <w:proofErr w:type="gramEnd"/>
+      <w:r>
+        <w:rPr>
+          <w:lang w:val="en-GB"/>
+        </w:rPr>
+        <w:t xml:space="preserve"> The city of </w:t>
+      </w:r>
+      <w:r>
+        <w:rPr>
+          <w:lang w:val="en-GB"/>
+        </w:rPr>
         <w:t>Moon City</w:t>
       </w:r>
       <w:r>
         <w:rPr>
           <w:lang w:val="en-GB"/>
         </w:rPr>
-        <w:t xml:space="preserve"> . The city of </w:t>
+        <w:t xml:space="preserve"> is located in the heart of </w:t>
+      </w:r>
+      <w:r>
+        <w:rPr>
+          <w:lang w:val="en-GB"/>
+        </w:rPr>
+        <w:t>Moon State</w:t>
+      </w:r>
+      <w:r>
+        <w:rPr>
+          <w:lang w:val="en-GB"/>
+        </w:rPr>
+        <w:t xml:space="preserve"> with shortest connections to the federal </w:t>
+      </w:r>
+      <w:proofErr w:type="spellStart"/>
+      <w:r>
+        <w:rPr>
+          <w:lang w:val="en-GB"/>
+        </w:rPr>
+        <w:t>capitol</w:t>
+      </w:r>
+      <w:proofErr w:type="spellEnd"/>
+      <w:r>
+        <w:rPr>
+          <w:lang w:val="en-GB"/>
+        </w:rPr>
+        <w:t xml:space="preserve"> as well as to the capitols of the most important </w:t>
+      </w:r>
+      <w:r>
+        <w:rPr>
+          <w:lang w:val="en-GB"/>
+        </w:rPr>
+        <w:t>states</w:t>
+      </w:r>
+      <w:r>
+        <w:rPr>
+          <w:lang w:val="en-GB"/>
+        </w:rPr>
+        <w:t xml:space="preserve"> of </w:t>
+      </w:r>
+      <w:r>
+        <w:rPr>
+          <w:lang w:val="en-GB"/>
+        </w:rPr>
+        <w:t>Moon State</w:t>
+      </w:r>
+      <w:r>
+        <w:rPr>
+          <w:lang w:val="en-GB"/>
+        </w:rPr>
+        <w:t xml:space="preserve">. </w:t>
+      </w:r>
+      <w:proofErr w:type="gramStart"/>
+      <w:r>
+        <w:rPr>
+          <w:lang w:val="en-GB"/>
+        </w:rPr>
+        <w:t>Furthermore</w:t>
+      </w:r>
+      <w:proofErr w:type="gramEnd"/>
+      <w:r>
+        <w:rPr>
+          <w:lang w:val="en-GB"/>
+        </w:rPr>
+        <w:t xml:space="preserve"> </w:t>
       </w:r>
       <w:r>
         <w:rPr>
@@ -3631,43 +4681,56 @@
         <w:rPr>
           <w:lang w:val="en-GB"/>
         </w:rPr>
-        <w:t xml:space="preserve"> is located in the heart of </w:t>
-      </w:r>
-      <w:r>
-        <w:rPr>
-          <w:lang w:val="en-GB"/>
-        </w:rPr>
-        <w:t>Moon State</w:t>
-      </w:r>
-      <w:r>
-        <w:rPr>
-          <w:lang w:val="en-GB"/>
-        </w:rPr>
-        <w:t xml:space="preserve"> with shortest connections to the federal capitol as well as to the capitols of the most important </w:t>
-      </w:r>
-      <w:r>
-        <w:rPr>
-          <w:lang w:val="en-GB"/>
-        </w:rPr>
-        <w:t>states</w:t>
-      </w:r>
-      <w:r>
-        <w:rPr>
-          <w:lang w:val="en-GB"/>
-        </w:rPr>
-        <w:t xml:space="preserve"> of </w:t>
-      </w:r>
-      <w:r>
-        <w:rPr>
-          <w:lang w:val="en-GB"/>
-        </w:rPr>
-        <w:t>Moon State</w:t>
-      </w:r>
-      <w:r>
-        <w:rPr>
-          <w:lang w:val="en-GB"/>
-        </w:rPr>
-        <w:t xml:space="preserve">. Furthermore </w:t>
+        <w:t xml:space="preserve"> is close to </w:t>
+      </w:r>
+      <w:r>
+        <w:rPr>
+          <w:lang w:val="en-GB"/>
+        </w:rPr>
+        <w:t>Moon Capitol</w:t>
+      </w:r>
+      <w:r>
+        <w:rPr>
+          <w:lang w:val="en-GB"/>
+        </w:rPr>
+        <w:t xml:space="preserve"> that still is an important city for the </w:t>
+      </w:r>
+      <w:r>
+        <w:rPr>
+          <w:lang w:val="en-GB"/>
+        </w:rPr>
+        <w:t>Ministries</w:t>
+      </w:r>
+      <w:r>
+        <w:rPr>
+          <w:lang w:val="en-GB"/>
+        </w:rPr>
+        <w:t xml:space="preserve">. With its international airport, and the knot for domestic as well as international high-speed trains most major locations in </w:t>
+      </w:r>
+      <w:r>
+        <w:rPr>
+          <w:lang w:val="en-GB"/>
+        </w:rPr>
+        <w:t>Milky Way</w:t>
+      </w:r>
+      <w:r>
+        <w:rPr>
+          <w:lang w:val="en-GB"/>
+        </w:rPr>
+        <w:t xml:space="preserve"> are in a reach of about 2 hours. </w:t>
+      </w:r>
+    </w:p>
+    <w:p>
+      <w:pPr>
+        <w:rPr>
+          <w:lang w:val="en-GB"/>
+        </w:rPr>
+      </w:pPr>
+      <w:r>
+        <w:rPr>
+          <w:lang w:val="en-GB"/>
+        </w:rPr>
+        <w:t xml:space="preserve">The location is not only optimal from a travel point of view. The </w:t>
       </w:r>
       <w:r>
         <w:rPr>
@@ -3679,68 +4742,21 @@
         <w:rPr>
           <w:lang w:val="en-GB"/>
         </w:rPr>
-        <w:t xml:space="preserve"> is close to </w:t>
-      </w:r>
-      <w:r>
-        <w:rPr>
-          <w:lang w:val="en-GB"/>
-        </w:rPr>
-        <w:t>Moon Capitol</w:t>
-      </w:r>
-      <w:r>
-        <w:rPr>
-          <w:lang w:val="en-GB"/>
-        </w:rPr>
-        <w:t xml:space="preserve"> that still is an important city for the </w:t>
-      </w:r>
-      <w:r>
-        <w:rPr>
-          <w:lang w:val="en-GB"/>
-        </w:rPr>
-        <w:t>Ministries</w:t>
-      </w:r>
-      <w:r>
-        <w:rPr>
-          <w:lang w:val="en-GB"/>
-        </w:rPr>
-        <w:t xml:space="preserve">. With its international airport, and the knot for domestic as well as international high-speed trains most major locations in </w:t>
-      </w:r>
-      <w:r>
-        <w:rPr>
-          <w:lang w:val="en-GB"/>
-        </w:rPr>
-        <w:t>Milky Way</w:t>
-      </w:r>
-      <w:r>
-        <w:rPr>
-          <w:lang w:val="en-GB"/>
-        </w:rPr>
-        <w:t xml:space="preserve"> are in a reach of about 2 hours. </w:t>
-      </w:r>
-    </w:p>
-    <w:p>
-      <w:pPr>
-        <w:rPr>
-          <w:lang w:val="en-GB"/>
-        </w:rPr>
-      </w:pPr>
-      <w:r>
-        <w:rPr>
-          <w:lang w:val="en-GB"/>
-        </w:rPr>
-        <w:t xml:space="preserve">The location is not only optimal from a travel point of view. The </w:t>
-      </w:r>
-      <w:r>
-        <w:rPr>
-          <w:lang w:val="en-GB"/>
-        </w:rPr>
-        <w:t>Moon City</w:t>
-      </w:r>
-      <w:r>
-        <w:rPr>
-          <w:lang w:val="en-GB"/>
-        </w:rPr>
-        <w:t xml:space="preserve"> region hosts about 7 universities, 5 universities of applied sciences and a large number of R&amp;D institutions. The location accordingly allows good access also to human resources and is a hub for many research areas.</w:t>
+        <w:t xml:space="preserve"> region hosts about </w:t>
+      </w:r>
+      <w:proofErr w:type="gramStart"/>
+      <w:r>
+        <w:rPr>
+          <w:lang w:val="en-GB"/>
+        </w:rPr>
+        <w:t>7</w:t>
+      </w:r>
+      <w:proofErr w:type="gramEnd"/>
+      <w:r>
+        <w:rPr>
+          <w:lang w:val="en-GB"/>
+        </w:rPr>
+        <w:t xml:space="preserve"> universities, 5 universities of applied sciences and a large number of R&amp;D institutions. The location accordingly allows good access also to human resources and is a hub for many research areas.</w:t>
       </w:r>
     </w:p>
     <w:p>
@@ -3834,7 +4850,21 @@
         <w:rPr>
           <w:lang w:val="en-GB"/>
         </w:rPr>
-        <w:t xml:space="preserve"> a good mix of general marketing activities and client focused marketing is needed. </w:t>
+        <w:t xml:space="preserve"> a good mix of general marketing activities and client focused marketing </w:t>
+      </w:r>
+      <w:proofErr w:type="gramStart"/>
+      <w:r>
+        <w:rPr>
+          <w:lang w:val="en-GB"/>
+        </w:rPr>
+        <w:t>is needed</w:t>
+      </w:r>
+      <w:proofErr w:type="gramEnd"/>
+      <w:r>
+        <w:rPr>
+          <w:lang w:val="en-GB"/>
+        </w:rPr>
+        <w:t xml:space="preserve">. </w:t>
       </w:r>
     </w:p>
     <w:p>
@@ -3848,13 +4878,29 @@
           <w:b/>
           <w:lang w:val="en-GB"/>
         </w:rPr>
-        <w:t xml:space="preserve">At the outset a study that shows </w:t>
-      </w:r>
+        <w:t xml:space="preserve">At the </w:t>
+      </w:r>
+      <w:proofErr w:type="gramStart"/>
       <w:r>
         <w:rPr>
           <w:b/>
           <w:lang w:val="en-GB"/>
         </w:rPr>
+        <w:t>outset</w:t>
+      </w:r>
+      <w:proofErr w:type="gramEnd"/>
+      <w:r>
+        <w:rPr>
+          <w:b/>
+          <w:lang w:val="en-GB"/>
+        </w:rPr>
+        <w:t xml:space="preserve"> a study that shows </w:t>
+      </w:r>
+      <w:r>
+        <w:rPr>
+          <w:b/>
+          <w:lang w:val="en-GB"/>
+        </w:rPr>
         <w:t>XYZ Company</w:t>
       </w:r>
       <w:r>
@@ -3991,7 +5037,21 @@
           <w:lang w:val="en-GB"/>
         </w:rPr>
         <w:lastRenderedPageBreak/>
-        <w:t xml:space="preserve">In addition to general marketing activities a specific communication to clients in </w:t>
+        <w:t xml:space="preserve">In addition to general marketing </w:t>
+      </w:r>
+      <w:proofErr w:type="gramStart"/>
+      <w:r>
+        <w:rPr>
+          <w:lang w:val="en-GB"/>
+        </w:rPr>
+        <w:t>activities</w:t>
+      </w:r>
+      <w:proofErr w:type="gramEnd"/>
+      <w:r>
+        <w:rPr>
+          <w:lang w:val="en-GB"/>
+        </w:rPr>
+        <w:t xml:space="preserve"> a specific communication to clients in </w:t>
       </w:r>
       <w:r>
         <w:rPr>
@@ -4015,7 +5075,21 @@
         <w:rPr>
           <w:lang w:val="en-GB"/>
         </w:rPr>
-        <w:t xml:space="preserve">heads of division and heads of units in governmental institutions. Those will be directly approached by the team and will receive a focused offer of services provided by </w:t>
+        <w:t xml:space="preserve">heads of division and heads of units in governmental institutions. Those </w:t>
+      </w:r>
+      <w:proofErr w:type="gramStart"/>
+      <w:r>
+        <w:rPr>
+          <w:lang w:val="en-GB"/>
+        </w:rPr>
+        <w:t>will be directly approached</w:t>
+      </w:r>
+      <w:proofErr w:type="gramEnd"/>
+      <w:r>
+        <w:rPr>
+          <w:lang w:val="en-GB"/>
+        </w:rPr>
+        <w:t xml:space="preserve"> by the team and will receive a focused offer of services provided by </w:t>
       </w:r>
       <w:r>
         <w:rPr>
@@ -4072,7 +5146,21 @@
         <w:rPr>
           <w:lang w:val="en-GB"/>
         </w:rPr>
-        <w:t xml:space="preserve"> will be established as a </w:t>
+        <w:t xml:space="preserve"> </w:t>
+      </w:r>
+      <w:proofErr w:type="gramStart"/>
+      <w:r>
+        <w:rPr>
+          <w:lang w:val="en-GB"/>
+        </w:rPr>
+        <w:t>will be established</w:t>
+      </w:r>
+      <w:proofErr w:type="gramEnd"/>
+      <w:r>
+        <w:rPr>
+          <w:lang w:val="en-GB"/>
+        </w:rPr>
+        <w:t xml:space="preserve"> as a </w:t>
       </w:r>
       <w:r>
         <w:rPr>
@@ -4110,6 +5198,7 @@
         </w:rPr>
         <w:t xml:space="preserve"> Ltd. a full fledge </w:t>
       </w:r>
+      <w:proofErr w:type="gramStart"/>
       <w:r>
         <w:rPr>
           <w:lang w:val="en-GB"/>
@@ -4120,7 +5209,14 @@
         <w:rPr>
           <w:lang w:val="en-GB"/>
         </w:rPr>
-        <w:t xml:space="preserve"> has to be established. Insta</w:t>
+        <w:t xml:space="preserve"> has</w:t>
+      </w:r>
+      <w:proofErr w:type="gramEnd"/>
+      <w:r>
+        <w:rPr>
+          <w:lang w:val="en-GB"/>
+        </w:rPr>
+        <w:t xml:space="preserve"> to be established. Insta</w:t>
       </w:r>
       <w:r>
         <w:rPr>
@@ -4132,7 +5228,21 @@
         <w:rPr>
           <w:lang w:val="en-GB"/>
         </w:rPr>
-        <w:t>25.000,--. The optimal design is currently searched for by a consultant.</w:t>
+        <w:t xml:space="preserve">25.000,--. </w:t>
+      </w:r>
+      <w:proofErr w:type="gramStart"/>
+      <w:r>
+        <w:rPr>
+          <w:lang w:val="en-GB"/>
+        </w:rPr>
+        <w:t>The optimal design is currently searched for by a consultant</w:t>
+      </w:r>
+      <w:proofErr w:type="gramEnd"/>
+      <w:r>
+        <w:rPr>
+          <w:lang w:val="en-GB"/>
+        </w:rPr>
+        <w:t>.</w:t>
       </w:r>
     </w:p>
     <w:p>
@@ -4222,7 +5332,21 @@
         <w:rPr>
           <w:lang w:val="en-GB"/>
         </w:rPr>
-        <w:t xml:space="preserve">The potentials of the Moon market have been discussed intensively with the Mars office. There was an agreement on the plausibility of the following numbers that have entered the </w:t>
+        <w:t xml:space="preserve">The potentials of the Moon market </w:t>
+      </w:r>
+      <w:proofErr w:type="gramStart"/>
+      <w:r>
+        <w:rPr>
+          <w:lang w:val="en-GB"/>
+        </w:rPr>
+        <w:t>have been discussed</w:t>
+      </w:r>
+      <w:proofErr w:type="gramEnd"/>
+      <w:r>
+        <w:rPr>
+          <w:lang w:val="en-GB"/>
+        </w:rPr>
+        <w:t xml:space="preserve"> intensively with the Mars office. There was an agreement on the plausibility of the following numbers that have entered the </w:t>
       </w:r>
       <w:r>
         <w:rPr>
@@ -4267,7 +5391,21 @@
         <w:rPr>
           <w:lang w:val="en-GB"/>
         </w:rPr>
-        <w:t xml:space="preserve">Main revenues are expected from the federal ministries. </w:t>
+        <w:t xml:space="preserve">Main revenues </w:t>
+      </w:r>
+      <w:proofErr w:type="gramStart"/>
+      <w:r>
+        <w:rPr>
+          <w:lang w:val="en-GB"/>
+        </w:rPr>
+        <w:t>are expected</w:t>
+      </w:r>
+      <w:proofErr w:type="gramEnd"/>
+      <w:r>
+        <w:rPr>
+          <w:lang w:val="en-GB"/>
+        </w:rPr>
+        <w:t xml:space="preserve"> from the federal ministries. </w:t>
       </w:r>
       <w:r>
         <w:rPr>
@@ -4327,7 +5465,21 @@
         <w:rPr>
           <w:lang w:val="en-GB"/>
         </w:rPr>
-        <w:t xml:space="preserve">. The contracts expected from the federal ministries sum up to 80% of total revenues. The remaining 20% are expected from ministries </w:t>
+        <w:t xml:space="preserve">. The contracts expected from the federal ministries sum up to 80% of total revenues. The remaining 20% </w:t>
+      </w:r>
+      <w:proofErr w:type="gramStart"/>
+      <w:r>
+        <w:rPr>
+          <w:lang w:val="en-GB"/>
+        </w:rPr>
+        <w:t>are expected</w:t>
+      </w:r>
+      <w:proofErr w:type="gramEnd"/>
+      <w:r>
+        <w:rPr>
+          <w:lang w:val="en-GB"/>
+        </w:rPr>
+        <w:t xml:space="preserve"> from ministries </w:t>
       </w:r>
       <w:r>
         <w:rPr>
@@ -4351,7 +5503,21 @@
         <w:rPr>
           <w:lang w:val="en-GB"/>
         </w:rPr>
-        <w:t>. Contacts to the actors in charge for innovation and technology programmes in those states exist.</w:t>
+        <w:t xml:space="preserve">. Contacts </w:t>
+      </w:r>
+      <w:proofErr w:type="gramStart"/>
+      <w:r>
+        <w:rPr>
+          <w:lang w:val="en-GB"/>
+        </w:rPr>
+        <w:t>to the actors in charge for innovation and technology programmes in those states</w:t>
+      </w:r>
+      <w:proofErr w:type="gramEnd"/>
+      <w:r>
+        <w:rPr>
+          <w:lang w:val="en-GB"/>
+        </w:rPr>
+        <w:t xml:space="preserve"> exist.</w:t>
       </w:r>
     </w:p>
     <w:p>
@@ -4386,20 +5552,98 @@
         <w:rPr>
           <w:lang w:val="en-GB"/>
         </w:rPr>
-        <w:t xml:space="preserve">A long discussion on the financials of the Moon office had been on liquidity and initial investment by the XYZ Company Group. It is very obvious that the success of the start-up of the Moon office is heavily depending on the cash flow generated. In particular the payment habits of many Moon public customers create problems on the liquidity that are threatening. In a discussion at Venus all agreed accordingly that it is not the business model itself that show the highest risk. It is the liquidity trap that has to be avoided. Two solutions have been discussed. </w:t>
-      </w:r>
-    </w:p>
-    <w:p>
-      <w:pPr>
-        <w:rPr>
-          <w:lang w:val="en-GB"/>
-        </w:rPr>
-      </w:pPr>
-      <w:r>
-        <w:rPr>
-          <w:lang w:val="en-GB"/>
-        </w:rPr>
-        <w:t xml:space="preserve">Either we stay in the old plan and the liquidity gap at the outset will be covered by investments of the XYZ Company group. </w:t>
+        <w:t xml:space="preserve">A long discussion on the financials of the Moon office had been on liquidity and initial investment by the XYZ Company Group. It is </w:t>
+      </w:r>
+      <w:proofErr w:type="gramStart"/>
+      <w:r>
+        <w:rPr>
+          <w:lang w:val="en-GB"/>
+        </w:rPr>
+        <w:t>very obvious</w:t>
+      </w:r>
+      <w:proofErr w:type="gramEnd"/>
+      <w:r>
+        <w:rPr>
+          <w:lang w:val="en-GB"/>
+        </w:rPr>
+        <w:t xml:space="preserve"> that the success of the start-up of the Moon office is heavily depending on the cash flow generated. In </w:t>
+      </w:r>
+      <w:proofErr w:type="gramStart"/>
+      <w:r>
+        <w:rPr>
+          <w:lang w:val="en-GB"/>
+        </w:rPr>
+        <w:t>particular</w:t>
+      </w:r>
+      <w:proofErr w:type="gramEnd"/>
+      <w:r>
+        <w:rPr>
+          <w:lang w:val="en-GB"/>
+        </w:rPr>
+        <w:t xml:space="preserve"> the payment habits of many Moon public customers create problems on the liquidity that are threatening. In a discussion at </w:t>
+      </w:r>
+      <w:proofErr w:type="gramStart"/>
+      <w:r>
+        <w:rPr>
+          <w:lang w:val="en-GB"/>
+        </w:rPr>
+        <w:t>Venus</w:t>
+      </w:r>
+      <w:proofErr w:type="gramEnd"/>
+      <w:r>
+        <w:rPr>
+          <w:lang w:val="en-GB"/>
+        </w:rPr>
+        <w:t xml:space="preserve"> all agreed accordingly that it is not the business model itself that show the highest risk. </w:t>
+      </w:r>
+      <w:proofErr w:type="gramStart"/>
+      <w:r>
+        <w:rPr>
+          <w:lang w:val="en-GB"/>
+        </w:rPr>
+        <w:t>It is the liquidity trap that</w:t>
+      </w:r>
+      <w:proofErr w:type="gramEnd"/>
+      <w:r>
+        <w:rPr>
+          <w:lang w:val="en-GB"/>
+        </w:rPr>
+        <w:t xml:space="preserve"> has to be avoided. Two solutions </w:t>
+      </w:r>
+      <w:proofErr w:type="gramStart"/>
+      <w:r>
+        <w:rPr>
+          <w:lang w:val="en-GB"/>
+        </w:rPr>
+        <w:t>have been discussed</w:t>
+      </w:r>
+      <w:proofErr w:type="gramEnd"/>
+      <w:r>
+        <w:rPr>
+          <w:lang w:val="en-GB"/>
+        </w:rPr>
+        <w:t xml:space="preserve">. </w:t>
+      </w:r>
+    </w:p>
+    <w:p>
+      <w:pPr>
+        <w:rPr>
+          <w:lang w:val="en-GB"/>
+        </w:rPr>
+      </w:pPr>
+      <w:proofErr w:type="gramStart"/>
+      <w:r>
+        <w:rPr>
+          <w:lang w:val="en-GB"/>
+        </w:rPr>
+        <w:t>Either we stay in the old plan and</w:t>
+      </w:r>
+      <w:proofErr w:type="gramEnd"/>
+      <w:r>
+        <w:rPr>
+          <w:lang w:val="en-GB"/>
+        </w:rPr>
+        <w:t xml:space="preserve"> the liquidity gap at the outset will be covered by investments of the XYZ Company group. </w:t>
       </w:r>
       <w:r>
         <w:rPr>
@@ -4417,7 +5661,21 @@
         <w:rPr>
           <w:lang w:val="en-GB"/>
         </w:rPr>
-        <w:t xml:space="preserve">40.000. In that calculation a payment period of 4 weeks is assumed. However, in the business of </w:t>
+        <w:t xml:space="preserve">40.000. In </w:t>
+      </w:r>
+      <w:proofErr w:type="gramStart"/>
+      <w:r>
+        <w:rPr>
+          <w:lang w:val="en-GB"/>
+        </w:rPr>
+        <w:t>that</w:t>
+      </w:r>
+      <w:proofErr w:type="gramEnd"/>
+      <w:r>
+        <w:rPr>
+          <w:lang w:val="en-GB"/>
+        </w:rPr>
+        <w:t xml:space="preserve"> calculation a payment period of 4 weeks is assumed. However, in the business of </w:t>
       </w:r>
       <w:r>
         <w:rPr>
@@ -4429,33 +5687,83 @@
         <w:rPr>
           <w:lang w:val="en-GB"/>
         </w:rPr>
-        <w:t xml:space="preserve"> a payment period of 4 weeks in average on all contracts is heroic. Accordingly liquidity remains a very sensitive part in the calculation.</w:t>
-      </w:r>
-    </w:p>
-    <w:p>
-      <w:pPr>
-        <w:rPr>
-          <w:lang w:val="en-GB"/>
-        </w:rPr>
-      </w:pPr>
-      <w:r>
-        <w:rPr>
-          <w:lang w:val="en-GB"/>
-        </w:rPr>
-        <w:t>Alternatively the risk of a liquidity trap can be avoided by acquiring a sufficient number of projects in collaboration with the Venus office so that the liquidity reserve needed to open the Moon City office in the first year is guaranteed. First application has been placed and more will be placed in the near future.</w:t>
-      </w:r>
-    </w:p>
-    <w:p>
-      <w:pPr>
-        <w:rPr>
-          <w:lang w:val="en-GB"/>
-        </w:rPr>
-      </w:pPr>
-      <w:r>
-        <w:rPr>
-          <w:lang w:val="en-GB"/>
-        </w:rPr>
-        <w:t xml:space="preserve">Both approaches have their advantages. It is much easier to establish the timetable with the first strategy. We would open the Moon office legally in September to be ready to run under full operations when the new federal government has been established. Here, however, XYZ Company-Group is in danger to provide liquidity of about Star Dollar 140.000 for the first year. </w:t>
+        <w:t xml:space="preserve"> a payment period of 4 weeks in average on all contracts is heroic. </w:t>
+      </w:r>
+      <w:proofErr w:type="gramStart"/>
+      <w:r>
+        <w:rPr>
+          <w:lang w:val="en-GB"/>
+        </w:rPr>
+        <w:t>Accordingly</w:t>
+      </w:r>
+      <w:proofErr w:type="gramEnd"/>
+      <w:r>
+        <w:rPr>
+          <w:lang w:val="en-GB"/>
+        </w:rPr>
+        <w:t xml:space="preserve"> liquidity remains a very sensitive part in the calculation.</w:t>
+      </w:r>
+    </w:p>
+    <w:p>
+      <w:pPr>
+        <w:rPr>
+          <w:lang w:val="en-GB"/>
+        </w:rPr>
+      </w:pPr>
+      <w:proofErr w:type="gramStart"/>
+      <w:r>
+        <w:rPr>
+          <w:lang w:val="en-GB"/>
+        </w:rPr>
+        <w:t>Alternatively</w:t>
+      </w:r>
+      <w:proofErr w:type="gramEnd"/>
+      <w:r>
+        <w:rPr>
+          <w:lang w:val="en-GB"/>
+        </w:rPr>
+        <w:t xml:space="preserve"> the risk of a liquidity trap can be avoided by acquiring a sufficient number of projects in collaboration with the Venus office so that the liquidity reserve needed to open the Moon City office in the first year is guaranteed. First application </w:t>
+      </w:r>
+      <w:proofErr w:type="gramStart"/>
+      <w:r>
+        <w:rPr>
+          <w:lang w:val="en-GB"/>
+        </w:rPr>
+        <w:t>has been placed</w:t>
+      </w:r>
+      <w:proofErr w:type="gramEnd"/>
+      <w:r>
+        <w:rPr>
+          <w:lang w:val="en-GB"/>
+        </w:rPr>
+        <w:t xml:space="preserve"> and more will be placed in the near future.</w:t>
+      </w:r>
+    </w:p>
+    <w:p>
+      <w:pPr>
+        <w:rPr>
+          <w:lang w:val="en-GB"/>
+        </w:rPr>
+      </w:pPr>
+      <w:r>
+        <w:rPr>
+          <w:lang w:val="en-GB"/>
+        </w:rPr>
+        <w:t xml:space="preserve">Both approaches have their advantages. It is much easier to establish the timetable with the first strategy. We would open the Moon office legally in September to be ready to run under full operations when the new federal government </w:t>
+      </w:r>
+      <w:proofErr w:type="gramStart"/>
+      <w:r>
+        <w:rPr>
+          <w:lang w:val="en-GB"/>
+        </w:rPr>
+        <w:t>has been established</w:t>
+      </w:r>
+      <w:proofErr w:type="gramEnd"/>
+      <w:r>
+        <w:rPr>
+          <w:lang w:val="en-GB"/>
+        </w:rPr>
+        <w:t xml:space="preserve">. Here, however, XYZ Company-Group is in danger to provide liquidity of about Star Dollar 140.000 for the first year. </w:t>
       </w:r>
     </w:p>
     <w:p>
@@ -4469,7 +5777,21 @@
           <w:lang w:val="en-GB"/>
         </w:rPr>
         <w:lastRenderedPageBreak/>
-        <w:t>The second strategy has the advantage that the risk of a need for a liquidity instalment is very low. In accordance to that strategy i</w:t>
+        <w:t xml:space="preserve">The second strategy has the advantage that the risk of a need for a liquidity instalment is very low. In accordance to that </w:t>
+      </w:r>
+      <w:proofErr w:type="gramStart"/>
+      <w:r>
+        <w:rPr>
+          <w:lang w:val="en-GB"/>
+        </w:rPr>
+        <w:t>strategy</w:t>
+      </w:r>
+      <w:proofErr w:type="gramEnd"/>
+      <w:r>
+        <w:rPr>
+          <w:lang w:val="en-GB"/>
+        </w:rPr>
+        <w:t xml:space="preserve"> i</w:t>
       </w:r>
       <w:r>
         <w:rPr>
@@ -4488,7 +5810,49 @@
         <w:rPr>
           <w:lang w:val="en-GB"/>
         </w:rPr>
-        <w:t>It is a strategic decision that has to be taken by the XYZ Company Group. We believe that strategy 1 is preferable knowing that is linked to a higher risk. But it keeps all time schedules on track.</w:t>
+        <w:t xml:space="preserve">It is a strategic decision that has to </w:t>
+      </w:r>
+      <w:proofErr w:type="gramStart"/>
+      <w:r>
+        <w:rPr>
+          <w:lang w:val="en-GB"/>
+        </w:rPr>
+        <w:t>be taken</w:t>
+      </w:r>
+      <w:proofErr w:type="gramEnd"/>
+      <w:r>
+        <w:rPr>
+          <w:lang w:val="en-GB"/>
+        </w:rPr>
+        <w:t xml:space="preserve"> by the XYZ Company Group. We believe that strategy 1 is preferable knowing that </w:t>
+      </w:r>
+      <w:proofErr w:type="gramStart"/>
+      <w:r>
+        <w:rPr>
+          <w:lang w:val="en-GB"/>
+        </w:rPr>
+        <w:t>is linked</w:t>
+      </w:r>
+      <w:proofErr w:type="gramEnd"/>
+      <w:r>
+        <w:rPr>
+          <w:lang w:val="en-GB"/>
+        </w:rPr>
+        <w:t xml:space="preserve"> to a higher risk. </w:t>
+      </w:r>
+      <w:proofErr w:type="gramStart"/>
+      <w:r>
+        <w:rPr>
+          <w:lang w:val="en-GB"/>
+        </w:rPr>
+        <w:t>But</w:t>
+      </w:r>
+      <w:proofErr w:type="gramEnd"/>
+      <w:r>
+        <w:rPr>
+          <w:lang w:val="en-GB"/>
+        </w:rPr>
+        <w:t xml:space="preserve"> it keeps all time schedules on track.</w:t>
       </w:r>
     </w:p>
     <w:p>
@@ -4507,7 +5871,77 @@
         <w:rPr>
           <w:lang w:val="en-GB"/>
         </w:rPr>
-        <w:t>financials are based on the following analysis. At the outset the team is composed of 1,5 senior consultants and a part-time assistant. Cost for office and equipment shall be kept on a minimum. Marketing will be focused on the mentioned study and person-to-person communication by meetings with the officers in Ministries. The numbers have been calculated on the basis of a careful calculation. The following assumptions have been set:</w:t>
+        <w:t xml:space="preserve">financials </w:t>
+      </w:r>
+      <w:proofErr w:type="gramStart"/>
+      <w:r>
+        <w:rPr>
+          <w:lang w:val="en-GB"/>
+        </w:rPr>
+        <w:t>are based</w:t>
+      </w:r>
+      <w:proofErr w:type="gramEnd"/>
+      <w:r>
+        <w:rPr>
+          <w:lang w:val="en-GB"/>
+        </w:rPr>
+        <w:t xml:space="preserve"> on the following analysis. At the outset the team is composed of 1</w:t>
+      </w:r>
+      <w:proofErr w:type="gramStart"/>
+      <w:r>
+        <w:rPr>
+          <w:lang w:val="en-GB"/>
+        </w:rPr>
+        <w:t>,5</w:t>
+      </w:r>
+      <w:proofErr w:type="gramEnd"/>
+      <w:r>
+        <w:rPr>
+          <w:lang w:val="en-GB"/>
+        </w:rPr>
+        <w:t xml:space="preserve"> senior consultants and a part-time assistant. Cost for office and equipment </w:t>
+      </w:r>
+      <w:proofErr w:type="gramStart"/>
+      <w:r>
+        <w:rPr>
+          <w:lang w:val="en-GB"/>
+        </w:rPr>
+        <w:t>shall be kept</w:t>
+      </w:r>
+      <w:proofErr w:type="gramEnd"/>
+      <w:r>
+        <w:rPr>
+          <w:lang w:val="en-GB"/>
+        </w:rPr>
+        <w:t xml:space="preserve"> on a minimum. Marketing </w:t>
+      </w:r>
+      <w:proofErr w:type="gramStart"/>
+      <w:r>
+        <w:rPr>
+          <w:lang w:val="en-GB"/>
+        </w:rPr>
+        <w:t>will be focused</w:t>
+      </w:r>
+      <w:proofErr w:type="gramEnd"/>
+      <w:r>
+        <w:rPr>
+          <w:lang w:val="en-GB"/>
+        </w:rPr>
+        <w:t xml:space="preserve"> on the mentioned study and person-to-person communication by meetings with the officers in Ministries. The numbers have been calculated </w:t>
+      </w:r>
+      <w:proofErr w:type="gramStart"/>
+      <w:r>
+        <w:rPr>
+          <w:lang w:val="en-GB"/>
+        </w:rPr>
+        <w:t>on the basis of</w:t>
+      </w:r>
+      <w:proofErr w:type="gramEnd"/>
+      <w:r>
+        <w:rPr>
+          <w:lang w:val="en-GB"/>
+        </w:rPr>
+        <w:t xml:space="preserve"> a careful calculation. The following assumptions have been set:</w:t>
       </w:r>
     </w:p>
     <w:p>
@@ -4524,7 +5958,21 @@
         <w:rPr>
           <w:lang w:val="en-GB"/>
         </w:rPr>
-        <w:t xml:space="preserve">Revenues have been calculated on the basis of a daily rate of </w:t>
+        <w:t xml:space="preserve">Revenues have been calculated </w:t>
+      </w:r>
+      <w:proofErr w:type="gramStart"/>
+      <w:r>
+        <w:rPr>
+          <w:lang w:val="en-GB"/>
+        </w:rPr>
+        <w:t>on the basis of</w:t>
+      </w:r>
+      <w:proofErr w:type="gramEnd"/>
+      <w:r>
+        <w:rPr>
+          <w:lang w:val="en-GB"/>
+        </w:rPr>
+        <w:t xml:space="preserve"> a daily rate of </w:t>
       </w:r>
       <w:r>
         <w:rPr>
@@ -4567,7 +6015,21 @@
         <w:rPr>
           <w:lang w:val="en-GB"/>
         </w:rPr>
-        <w:t xml:space="preserve">4 days have been assumed to be sold. That sums up to a sellable rate of the two senior consultants of about </w:t>
+        <w:t xml:space="preserve">4 days </w:t>
+      </w:r>
+      <w:proofErr w:type="gramStart"/>
+      <w:r>
+        <w:rPr>
+          <w:lang w:val="en-GB"/>
+        </w:rPr>
+        <w:t>have been assumed to be sold</w:t>
+      </w:r>
+      <w:proofErr w:type="gramEnd"/>
+      <w:r>
+        <w:rPr>
+          <w:lang w:val="en-GB"/>
+        </w:rPr>
+        <w:t xml:space="preserve">. That sums up to a sellable rate of the two senior consultants of about </w:t>
       </w:r>
       <w:r>
         <w:rPr>
@@ -4621,8 +6083,16 @@
         <w:rPr>
           <w:lang w:val="en-GB"/>
         </w:rPr>
-        <w:t>1,5</w:t>
-      </w:r>
+        <w:t>1</w:t>
+      </w:r>
+      <w:proofErr w:type="gramStart"/>
+      <w:r>
+        <w:rPr>
+          <w:lang w:val="en-GB"/>
+        </w:rPr>
+        <w:t>,5</w:t>
+      </w:r>
+      <w:proofErr w:type="gramEnd"/>
       <w:r>
         <w:rPr>
           <w:lang w:val="en-GB"/>
@@ -4675,7 +6145,21 @@
         <w:rPr>
           <w:lang w:val="en-GB"/>
         </w:rPr>
-        <w:t>ive level: Seniors are set for Star Dollar 1</w:t>
+        <w:t xml:space="preserve">ive level: Seniors </w:t>
+      </w:r>
+      <w:proofErr w:type="gramStart"/>
+      <w:r>
+        <w:rPr>
+          <w:lang w:val="en-GB"/>
+        </w:rPr>
+        <w:t>are set</w:t>
+      </w:r>
+      <w:proofErr w:type="gramEnd"/>
+      <w:r>
+        <w:rPr>
+          <w:lang w:val="en-GB"/>
+        </w:rPr>
+        <w:t xml:space="preserve"> for Star Dollar 1</w:t>
       </w:r>
       <w:r>
         <w:rPr>
@@ -4693,7 +6177,21 @@
         <w:rPr>
           <w:lang w:val="en-GB"/>
         </w:rPr>
-        <w:t xml:space="preserve">14.400. Juniors are based on </w:t>
+        <w:t xml:space="preserve">14.400. Juniors </w:t>
+      </w:r>
+      <w:proofErr w:type="gramStart"/>
+      <w:r>
+        <w:rPr>
+          <w:lang w:val="en-GB"/>
+        </w:rPr>
+        <w:t>are based</w:t>
+      </w:r>
+      <w:proofErr w:type="gramEnd"/>
+      <w:r>
+        <w:rPr>
+          <w:lang w:val="en-GB"/>
+        </w:rPr>
+        <w:t xml:space="preserve"> on </w:t>
       </w:r>
       <w:r>
         <w:rPr>
@@ -4799,7 +6297,21 @@
         <w:rPr>
           <w:lang w:val="en-GB"/>
         </w:rPr>
-        <w:t>.000 can be used to buy assets (furniture, computer etc.)</w:t>
+        <w:t xml:space="preserve">.000 </w:t>
+      </w:r>
+      <w:proofErr w:type="gramStart"/>
+      <w:r>
+        <w:rPr>
+          <w:lang w:val="en-GB"/>
+        </w:rPr>
+        <w:t>can be used</w:t>
+      </w:r>
+      <w:proofErr w:type="gramEnd"/>
+      <w:r>
+        <w:rPr>
+          <w:lang w:val="en-GB"/>
+        </w:rPr>
+        <w:t xml:space="preserve"> to buy assets (furniture, computer etc.)</w:t>
       </w:r>
     </w:p>
     <w:p>
@@ -4827,10 +6339,10 @@
           <w:noProof/>
         </w:rPr>
         <w:object w:dxaOrig="5220" w:dyaOrig="3380" w14:anchorId="6D7CA66B">
-          <v:shape id="_x0000_i1025" type="#_x0000_t75" alt="" style="width:260.85pt;height:169.05pt;mso-width-percent:0;mso-height-percent:0;mso-width-percent:0;mso-height-percent:0" o:ole="">
+          <v:shape id="_x0000_i1026" type="#_x0000_t75" alt="" style="width:260.95pt;height:168.75pt;mso-width-percent:0;mso-height-percent:0;mso-width-percent:0;mso-height-percent:0" o:ole="">
             <v:imagedata r:id="rId9" o:title=""/>
           </v:shape>
-          <o:OLEObject Type="Embed" ProgID="Excel.Sheet.8" ShapeID="_x0000_i1025" DrawAspect="Content" ObjectID="_1679567731" r:id="rId10"/>
+          <o:OLEObject Type="Embed" ProgID="Excel.Sheet.8" ShapeID="_x0000_i1026" DrawAspect="Content" ObjectID="_1738450168" r:id="rId10"/>
         </w:object>
       </w:r>
     </w:p>
@@ -4844,7 +6356,21 @@
         <w:rPr>
           <w:lang w:val="en-GB"/>
         </w:rPr>
-        <w:t xml:space="preserve">Based on that numbers in the first year XYZ Company Group cost gain up to 151.000 Star Dollar not including any contributions of XYZ Company Moon State to the group. The Star Dollar 130.000 for the legal establishment of the company are included. In year 2 a profit of Star Dollar 129.000 is calculated. </w:t>
+        <w:t xml:space="preserve">Based on that numbers in the first year XYZ Company Group cost gain up to 151.000 Star Dollar not including any contributions of XYZ Company Moon State to the group. The Star Dollar 130.000 for the legal establishment of the company are included. In year </w:t>
+      </w:r>
+      <w:proofErr w:type="gramStart"/>
+      <w:r>
+        <w:rPr>
+          <w:lang w:val="en-GB"/>
+        </w:rPr>
+        <w:t>2</w:t>
+      </w:r>
+      <w:proofErr w:type="gramEnd"/>
+      <w:r>
+        <w:rPr>
+          <w:lang w:val="en-GB"/>
+        </w:rPr>
+        <w:t xml:space="preserve"> a profit of Star Dollar 129.000 is calculated. </w:t>
       </w:r>
     </w:p>
     <w:p>
@@ -4878,7 +6404,21 @@
         <w:rPr>
           <w:lang w:val="en-GB"/>
         </w:rPr>
-        <w:t xml:space="preserve">There are several risks linked to the project. The major risk can be seen in the current availability of qualified employees for the project. Most </w:t>
+        <w:t xml:space="preserve">There are several risks linked to the project. The major risk </w:t>
+      </w:r>
+      <w:proofErr w:type="gramStart"/>
+      <w:r>
+        <w:rPr>
+          <w:lang w:val="en-GB"/>
+        </w:rPr>
+        <w:t>can be seen</w:t>
+      </w:r>
+      <w:proofErr w:type="gramEnd"/>
+      <w:r>
+        <w:rPr>
+          <w:lang w:val="en-GB"/>
+        </w:rPr>
+        <w:t xml:space="preserve"> in the current availability of qualified employees for the project. Most </w:t>
       </w:r>
       <w:r>
         <w:rPr>
@@ -4890,7 +6430,21 @@
         <w:rPr>
           <w:lang w:val="en-GB"/>
         </w:rPr>
-        <w:t>employees at the moment practice a turtle strategy. They are not willing to change jobs. However, there are talks going on with qualified candidates that are quite promising.</w:t>
+        <w:t xml:space="preserve">employees </w:t>
+      </w:r>
+      <w:proofErr w:type="gramStart"/>
+      <w:r>
+        <w:rPr>
+          <w:lang w:val="en-GB"/>
+        </w:rPr>
+        <w:t>at the moment</w:t>
+      </w:r>
+      <w:proofErr w:type="gramEnd"/>
+      <w:r>
+        <w:rPr>
+          <w:lang w:val="en-GB"/>
+        </w:rPr>
+        <w:t xml:space="preserve"> practice a turtle strategy. They are not willing to change jobs. However, there are talks going on with qualified candidates that are quite promising.</w:t>
       </w:r>
     </w:p>
     <w:p>
@@ -4927,7 +6481,21 @@
         <w:rPr>
           <w:lang w:val="en-GB"/>
         </w:rPr>
-        <w:t xml:space="preserve">. Furthermore the </w:t>
+        <w:t xml:space="preserve">. </w:t>
+      </w:r>
+      <w:proofErr w:type="gramStart"/>
+      <w:r>
+        <w:rPr>
+          <w:lang w:val="en-GB"/>
+        </w:rPr>
+        <w:t>Furthermore</w:t>
+      </w:r>
+      <w:proofErr w:type="gramEnd"/>
+      <w:r>
+        <w:rPr>
+          <w:lang w:val="en-GB"/>
+        </w:rPr>
+        <w:t xml:space="preserve"> the </w:t>
       </w:r>
       <w:r>
         <w:rPr>
@@ -4963,7 +6531,21 @@
         <w:rPr>
           <w:lang w:val="en-GB"/>
         </w:rPr>
-        <w:t xml:space="preserve"> governments do. Although there are some tax reductions included the majority of the second rescue package is invested in growth stimulating directions. </w:t>
+        <w:t xml:space="preserve"> governments do. Although there are some tax reductions included the majority of the second rescue package </w:t>
+      </w:r>
+      <w:proofErr w:type="gramStart"/>
+      <w:r>
+        <w:rPr>
+          <w:lang w:val="en-GB"/>
+        </w:rPr>
+        <w:t>is invested</w:t>
+      </w:r>
+      <w:proofErr w:type="gramEnd"/>
+      <w:r>
+        <w:rPr>
+          <w:lang w:val="en-GB"/>
+        </w:rPr>
+        <w:t xml:space="preserve"> in growth stimulating directions. </w:t>
       </w:r>
     </w:p>
     <w:p>
@@ -4990,11 +6572,19 @@
         </w:rPr>
         <w:t xml:space="preserve">40.000 in the first year. </w:t>
       </w:r>
-      <w:r>
-        <w:rPr>
-          <w:lang w:val="en-GB"/>
-        </w:rPr>
-        <w:t>This is the case under the assumption that cash flows result on a monthly base, which is not very likely. To gain a su</w:t>
+      <w:proofErr w:type="gramStart"/>
+      <w:r>
+        <w:rPr>
+          <w:lang w:val="en-GB"/>
+        </w:rPr>
+        <w:t>This is the case under the assumption that cash flows result on a monthly base, which is not very likely.</w:t>
+      </w:r>
+      <w:proofErr w:type="gramEnd"/>
+      <w:r>
+        <w:rPr>
+          <w:lang w:val="en-GB"/>
+        </w:rPr>
+        <w:t xml:space="preserve"> To gain a su</w:t>
       </w:r>
       <w:r>
         <w:rPr>
@@ -5006,7 +6596,35 @@
         <w:rPr>
           <w:lang w:val="en-GB"/>
         </w:rPr>
-        <w:t>jects from the period before the office had been opened shall be used to to close the liquidity trap.</w:t>
+        <w:t xml:space="preserve">jects from the period before the office </w:t>
+      </w:r>
+      <w:proofErr w:type="gramStart"/>
+      <w:r>
+        <w:rPr>
+          <w:lang w:val="en-GB"/>
+        </w:rPr>
+        <w:t>had been opened</w:t>
+      </w:r>
+      <w:proofErr w:type="gramEnd"/>
+      <w:r>
+        <w:rPr>
+          <w:lang w:val="en-GB"/>
+        </w:rPr>
+        <w:t xml:space="preserve"> shall be used to </w:t>
+      </w:r>
+      <w:proofErr w:type="spellStart"/>
+      <w:r>
+        <w:rPr>
+          <w:lang w:val="en-GB"/>
+        </w:rPr>
+        <w:t>to</w:t>
+      </w:r>
+      <w:proofErr w:type="spellEnd"/>
+      <w:r>
+        <w:rPr>
+          <w:lang w:val="en-GB"/>
+        </w:rPr>
+        <w:t xml:space="preserve"> close the liquidity trap.</w:t>
       </w:r>
     </w:p>
     <w:p>
@@ -5033,20 +6651,76 @@
         <w:rPr>
           <w:lang w:val="en-GB"/>
         </w:rPr>
-        <w:t>If we decide to follow strategy 1 the starting of the office will be in September. The following chart then has to be changed in the yellow parts indicating the starting of the legal entity.</w:t>
-      </w:r>
-    </w:p>
-    <w:p>
-      <w:pPr>
-        <w:rPr>
-          <w:lang w:val="en-GB"/>
-        </w:rPr>
-      </w:pPr>
-      <w:r>
-        <w:rPr>
-          <w:lang w:val="en-GB"/>
-        </w:rPr>
-        <w:t xml:space="preserve">The following chart visualises strategy 2. As can be seen from the chart an additional period before the opening of the office has been decided. This is because of the already mentioned liquidity problem and the upcoming election of the federal government. The plan is based on the best solution under strategy 2. </w:t>
+        <w:t xml:space="preserve">If we decide to follow strategy </w:t>
+      </w:r>
+      <w:proofErr w:type="gramStart"/>
+      <w:r>
+        <w:rPr>
+          <w:lang w:val="en-GB"/>
+        </w:rPr>
+        <w:t>1</w:t>
+      </w:r>
+      <w:proofErr w:type="gramEnd"/>
+      <w:r>
+        <w:rPr>
+          <w:lang w:val="en-GB"/>
+        </w:rPr>
+        <w:t xml:space="preserve"> the starting of the office will be in September. The following chart then has to </w:t>
+      </w:r>
+      <w:proofErr w:type="gramStart"/>
+      <w:r>
+        <w:rPr>
+          <w:lang w:val="en-GB"/>
+        </w:rPr>
+        <w:t>be changed</w:t>
+      </w:r>
+      <w:proofErr w:type="gramEnd"/>
+      <w:r>
+        <w:rPr>
+          <w:lang w:val="en-GB"/>
+        </w:rPr>
+        <w:t xml:space="preserve"> in the yellow parts indicating the starting of the legal entity.</w:t>
+      </w:r>
+    </w:p>
+    <w:p>
+      <w:pPr>
+        <w:rPr>
+          <w:lang w:val="en-GB"/>
+        </w:rPr>
+      </w:pPr>
+      <w:r>
+        <w:rPr>
+          <w:lang w:val="en-GB"/>
+        </w:rPr>
+        <w:t xml:space="preserve">The following chart visualises strategy 2. As </w:t>
+      </w:r>
+      <w:proofErr w:type="gramStart"/>
+      <w:r>
+        <w:rPr>
+          <w:lang w:val="en-GB"/>
+        </w:rPr>
+        <w:t>can be seen</w:t>
+      </w:r>
+      <w:proofErr w:type="gramEnd"/>
+      <w:r>
+        <w:rPr>
+          <w:lang w:val="en-GB"/>
+        </w:rPr>
+        <w:t xml:space="preserve"> from the chart an additional period before the opening of the office has been decided. This is because of the already mentioned liquidity problem and the upcoming election of the federal government. The plan </w:t>
+      </w:r>
+      <w:proofErr w:type="gramStart"/>
+      <w:r>
+        <w:rPr>
+          <w:lang w:val="en-GB"/>
+        </w:rPr>
+        <w:t>is based</w:t>
+      </w:r>
+      <w:proofErr w:type="gramEnd"/>
+      <w:r>
+        <w:rPr>
+          <w:lang w:val="en-GB"/>
+        </w:rPr>
+        <w:t xml:space="preserve"> on the best solution under strategy 2. </w:t>
       </w:r>
     </w:p>
     <w:p>
@@ -5134,7 +6808,35 @@
         <w:rPr>
           <w:lang w:val="en-GB"/>
         </w:rPr>
-        <w:t xml:space="preserve"> since the administration is waiting for the elections outcome and the preferences of the new government. That makes it very unlikely that during that period larger contracts can be acquired on the federal level. Accordingly the office op</w:t>
+        <w:t xml:space="preserve"> since the administration is waiting for the elections outcome and the preferences of the new government. That makes it very unlikely that during that period larger contracts </w:t>
+      </w:r>
+      <w:proofErr w:type="gramStart"/>
+      <w:r>
+        <w:rPr>
+          <w:lang w:val="en-GB"/>
+        </w:rPr>
+        <w:t>can be acquired</w:t>
+      </w:r>
+      <w:proofErr w:type="gramEnd"/>
+      <w:r>
+        <w:rPr>
+          <w:lang w:val="en-GB"/>
+        </w:rPr>
+        <w:t xml:space="preserve"> on the federal level. </w:t>
+      </w:r>
+      <w:proofErr w:type="gramStart"/>
+      <w:r>
+        <w:rPr>
+          <w:lang w:val="en-GB"/>
+        </w:rPr>
+        <w:t>Accordingly</w:t>
+      </w:r>
+      <w:proofErr w:type="gramEnd"/>
+      <w:r>
+        <w:rPr>
+          <w:lang w:val="en-GB"/>
+        </w:rPr>
+        <w:t xml:space="preserve"> the office op</w:t>
       </w:r>
       <w:r>
         <w:rPr>
@@ -5159,7 +6861,35 @@
         <w:rPr>
           <w:lang w:val="en-GB"/>
         </w:rPr>
-        <w:t xml:space="preserve">Even so the election takes place a clear timing for the opening of the office would be preferable. To open the office does not mean to put the opening event into September. The idea of strategy 1 is to legally open the office in September and to have the opening </w:t>
+        <w:t xml:space="preserve">Even </w:t>
+      </w:r>
+      <w:proofErr w:type="gramStart"/>
+      <w:r>
+        <w:rPr>
+          <w:lang w:val="en-GB"/>
+        </w:rPr>
+        <w:t>so</w:t>
+      </w:r>
+      <w:proofErr w:type="gramEnd"/>
+      <w:r>
+        <w:rPr>
+          <w:lang w:val="en-GB"/>
+        </w:rPr>
+        <w:t xml:space="preserve"> the election takes place a clear timing for the opening of the office would be preferable. To open the office does not mean to put the opening event into September. The idea of strategy 1 is </w:t>
+      </w:r>
+      <w:proofErr w:type="gramStart"/>
+      <w:r>
+        <w:rPr>
+          <w:lang w:val="en-GB"/>
+        </w:rPr>
+        <w:t>to legally open</w:t>
+      </w:r>
+      <w:proofErr w:type="gramEnd"/>
+      <w:r>
+        <w:rPr>
+          <w:lang w:val="en-GB"/>
+        </w:rPr>
+        <w:t xml:space="preserve"> the office in September and to have the opening </w:t>
       </w:r>
       <w:r>
         <w:rPr>
@@ -5186,7 +6916,7 @@
 </file>
 
 <file path=word/endnotes.xml><?xml version="1.0" encoding="utf-8"?>
-<w:endnotes xmlns:wpc="http://schemas.microsoft.com/office/word/2010/wordprocessingCanvas" xmlns:cx="http://schemas.microsoft.com/office/drawing/2014/chartex" xmlns:cx1="http://schemas.microsoft.com/office/drawing/2015/9/8/chartex" xmlns:cx2="http://schemas.microsoft.com/office/drawing/2015/10/21/chartex" xmlns:cx3="http://schemas.microsoft.com/office/drawing/2016/5/9/chartex" xmlns:cx4="http://schemas.microsoft.com/office/drawing/2016/5/10/chartex" xmlns:cx5="http://schemas.microsoft.com/office/drawing/2016/5/11/chartex" xmlns:cx6="http://schemas.microsoft.com/office/drawing/2016/5/12/chartex" xmlns:cx7="http://schemas.microsoft.com/office/drawing/2016/5/13/chartex" xmlns:cx8="http://schemas.microsoft.com/office/drawing/2016/5/14/chartex" xmlns:mc="http://schemas.openxmlformats.org/markup-compatibility/2006" xmlns:aink="http://schemas.microsoft.com/office/drawing/2016/ink" xmlns:am3d="http://schemas.microsoft.com/office/drawing/2017/model3d" xmlns:o="urn:schemas-microsoft-com:office:office" xmlns:r="http://schemas.openxmlformats.org/officeDocument/2006/relationships" xmlns:m="http://schemas.openxmlformats.org/officeDocument/2006/math" xmlns:v="urn:schemas-microsoft-com:vml" xmlns:wp14="http://schemas.microsoft.com/office/word/2010/wordprocessingDrawing" xmlns:wp="http://schemas.openxmlformats.org/drawingml/2006/wordprocessingDrawing" xmlns:w10="urn:schemas-microsoft-com:office:word" xmlns:w="http://schemas.openxmlformats.org/wordprocessingml/2006/main" xmlns:w14="http://schemas.microsoft.com/office/word/2010/wordml" xmlns:w15="http://schemas.microsoft.com/office/word/2012/wordml" xmlns:w16cex="http://schemas.microsoft.com/office/word/2018/wordml/cex" xmlns:w16cid="http://schemas.microsoft.com/office/word/2016/wordml/cid" xmlns:w16="http://schemas.microsoft.com/office/word/2018/wordml" xmlns:w16se="http://schemas.microsoft.com/office/word/2015/wordml/symex" xmlns:wpg="http://schemas.microsoft.com/office/word/2010/wordprocessingGroup" xmlns:wpi="http://schemas.microsoft.com/office/word/2010/wordprocessingInk" xmlns:wne="http://schemas.microsoft.com/office/word/2006/wordml" xmlns:wps="http://schemas.microsoft.com/office/word/2010/wordprocessingShape" mc:Ignorable="w14 w15 w16se w16cid w16 w16cex wp14">
+<w:endnotes xmlns:wpc="http://schemas.microsoft.com/office/word/2010/wordprocessingCanvas" xmlns:cx="http://schemas.microsoft.com/office/drawing/2014/chartex" xmlns:cx1="http://schemas.microsoft.com/office/drawing/2015/9/8/chartex" xmlns:mc="http://schemas.openxmlformats.org/markup-compatibility/2006" xmlns:o="urn:schemas-microsoft-com:office:office" xmlns:r="http://schemas.openxmlformats.org/officeDocument/2006/relationships" xmlns:m="http://schemas.openxmlformats.org/officeDocument/2006/math" xmlns:v="urn:schemas-microsoft-com:vml" xmlns:wp14="http://schemas.microsoft.com/office/word/2010/wordprocessingDrawing" xmlns:wp="http://schemas.openxmlformats.org/drawingml/2006/wordprocessingDrawing" xmlns:w10="urn:schemas-microsoft-com:office:word" xmlns:w="http://schemas.openxmlformats.org/wordprocessingml/2006/main" xmlns:w14="http://schemas.microsoft.com/office/word/2010/wordml" xmlns:w15="http://schemas.microsoft.com/office/word/2012/wordml" xmlns:w16se="http://schemas.microsoft.com/office/word/2015/wordml/symex" xmlns:wpg="http://schemas.microsoft.com/office/word/2010/wordprocessingGroup" xmlns:wpi="http://schemas.microsoft.com/office/word/2010/wordprocessingInk" xmlns:wne="http://schemas.microsoft.com/office/word/2006/wordml" xmlns:wps="http://schemas.microsoft.com/office/word/2010/wordprocessingShape" mc:Ignorable="w14 w15 w16se wp14">
   <w:endnote w:type="separator" w:id="-1">
     <w:p>
       <w:r>
@@ -5205,7 +6935,7 @@
 </file>
 
 <file path=word/footer1.xml><?xml version="1.0" encoding="utf-8"?>
-<w:ftr xmlns:wpc="http://schemas.microsoft.com/office/word/2010/wordprocessingCanvas" xmlns:cx="http://schemas.microsoft.com/office/drawing/2014/chartex" xmlns:cx1="http://schemas.microsoft.com/office/drawing/2015/9/8/chartex" xmlns:cx2="http://schemas.microsoft.com/office/drawing/2015/10/21/chartex" xmlns:cx3="http://schemas.microsoft.com/office/drawing/2016/5/9/chartex" xmlns:cx4="http://schemas.microsoft.com/office/drawing/2016/5/10/chartex" xmlns:cx5="http://schemas.microsoft.com/office/drawing/2016/5/11/chartex" xmlns:cx6="http://schemas.microsoft.com/office/drawing/2016/5/12/chartex" xmlns:cx7="http://schemas.microsoft.com/office/drawing/2016/5/13/chartex" xmlns:cx8="http://schemas.microsoft.com/office/drawing/2016/5/14/chartex" xmlns:mc="http://schemas.openxmlformats.org/markup-compatibility/2006" xmlns:aink="http://schemas.microsoft.com/office/drawing/2016/ink" xmlns:am3d="http://schemas.microsoft.com/office/drawing/2017/model3d" xmlns:o="urn:schemas-microsoft-com:office:office" xmlns:r="http://schemas.openxmlformats.org/officeDocument/2006/relationships" xmlns:m="http://schemas.openxmlformats.org/officeDocument/2006/math" xmlns:v="urn:schemas-microsoft-com:vml" xmlns:wp14="http://schemas.microsoft.com/office/word/2010/wordprocessingDrawing" xmlns:wp="http://schemas.openxmlformats.org/drawingml/2006/wordprocessingDrawing" xmlns:w10="urn:schemas-microsoft-com:office:word" xmlns:w="http://schemas.openxmlformats.org/wordprocessingml/2006/main" xmlns:w14="http://schemas.microsoft.com/office/word/2010/wordml" xmlns:w15="http://schemas.microsoft.com/office/word/2012/wordml" xmlns:w16cex="http://schemas.microsoft.com/office/word/2018/wordml/cex" xmlns:w16cid="http://schemas.microsoft.com/office/word/2016/wordml/cid" xmlns:w16="http://schemas.microsoft.com/office/word/2018/wordml" xmlns:w16se="http://schemas.microsoft.com/office/word/2015/wordml/symex" xmlns:wpg="http://schemas.microsoft.com/office/word/2010/wordprocessingGroup" xmlns:wpi="http://schemas.microsoft.com/office/word/2010/wordprocessingInk" xmlns:wne="http://schemas.microsoft.com/office/word/2006/wordml" xmlns:wps="http://schemas.microsoft.com/office/word/2010/wordprocessingShape" mc:Ignorable="w14 w15 w16se w16cid w16 w16cex wp14">
+<w:ftr xmlns:wpc="http://schemas.microsoft.com/office/word/2010/wordprocessingCanvas" xmlns:cx="http://schemas.microsoft.com/office/drawing/2014/chartex" xmlns:cx1="http://schemas.microsoft.com/office/drawing/2015/9/8/chartex" xmlns:mc="http://schemas.openxmlformats.org/markup-compatibility/2006" xmlns:o="urn:schemas-microsoft-com:office:office" xmlns:r="http://schemas.openxmlformats.org/officeDocument/2006/relationships" xmlns:m="http://schemas.openxmlformats.org/officeDocument/2006/math" xmlns:v="urn:schemas-microsoft-com:vml" xmlns:wp14="http://schemas.microsoft.com/office/word/2010/wordprocessingDrawing" xmlns:wp="http://schemas.openxmlformats.org/drawingml/2006/wordprocessingDrawing" xmlns:w10="urn:schemas-microsoft-com:office:word" xmlns:w="http://schemas.openxmlformats.org/wordprocessingml/2006/main" xmlns:w14="http://schemas.microsoft.com/office/word/2010/wordml" xmlns:w15="http://schemas.microsoft.com/office/word/2012/wordml" xmlns:w16se="http://schemas.microsoft.com/office/word/2015/wordml/symex" xmlns:wpg="http://schemas.microsoft.com/office/word/2010/wordprocessingGroup" xmlns:wpi="http://schemas.microsoft.com/office/word/2010/wordprocessingInk" xmlns:wne="http://schemas.microsoft.com/office/word/2006/wordml" xmlns:wps="http://schemas.microsoft.com/office/word/2010/wordprocessingShape" mc:Ignorable="w14 w15 w16se wp14">
   <w:p>
     <w:pPr>
       <w:pStyle w:val="Fuzeile"/>
@@ -5252,7 +6982,7 @@
         <w:rStyle w:val="Seitenzahl"/>
         <w:noProof/>
       </w:rPr>
-      <w:t>1</w:t>
+      <w:t>7</w:t>
     </w:r>
     <w:r>
       <w:rPr>
@@ -5271,7 +7001,7 @@
 </file>
 
 <file path=word/footnotes.xml><?xml version="1.0" encoding="utf-8"?>
-<w:footnotes xmlns:wpc="http://schemas.microsoft.com/office/word/2010/wordprocessingCanvas" xmlns:cx="http://schemas.microsoft.com/office/drawing/2014/chartex" xmlns:cx1="http://schemas.microsoft.com/office/drawing/2015/9/8/chartex" xmlns:cx2="http://schemas.microsoft.com/office/drawing/2015/10/21/chartex" xmlns:cx3="http://schemas.microsoft.com/office/drawing/2016/5/9/chartex" xmlns:cx4="http://schemas.microsoft.com/office/drawing/2016/5/10/chartex" xmlns:cx5="http://schemas.microsoft.com/office/drawing/2016/5/11/chartex" xmlns:cx6="http://schemas.microsoft.com/office/drawing/2016/5/12/chartex" xmlns:cx7="http://schemas.microsoft.com/office/drawing/2016/5/13/chartex" xmlns:cx8="http://schemas.microsoft.com/office/drawing/2016/5/14/chartex" xmlns:mc="http://schemas.openxmlformats.org/markup-compatibility/2006" xmlns:aink="http://schemas.microsoft.com/office/drawing/2016/ink" xmlns:am3d="http://schemas.microsoft.com/office/drawing/2017/model3d" xmlns:o="urn:schemas-microsoft-com:office:office" xmlns:r="http://schemas.openxmlformats.org/officeDocument/2006/relationships" xmlns:m="http://schemas.openxmlformats.org/officeDocument/2006/math" xmlns:v="urn:schemas-microsoft-com:vml" xmlns:wp14="http://schemas.microsoft.com/office/word/2010/wordprocessingDrawing" xmlns:wp="http://schemas.openxmlformats.org/drawingml/2006/wordprocessingDrawing" xmlns:w10="urn:schemas-microsoft-com:office:word" xmlns:w="http://schemas.openxmlformats.org/wordprocessingml/2006/main" xmlns:w14="http://schemas.microsoft.com/office/word/2010/wordml" xmlns:w15="http://schemas.microsoft.com/office/word/2012/wordml" xmlns:w16cex="http://schemas.microsoft.com/office/word/2018/wordml/cex" xmlns:w16cid="http://schemas.microsoft.com/office/word/2016/wordml/cid" xmlns:w16="http://schemas.microsoft.com/office/word/2018/wordml" xmlns:w16se="http://schemas.microsoft.com/office/word/2015/wordml/symex" xmlns:wpg="http://schemas.microsoft.com/office/word/2010/wordprocessingGroup" xmlns:wpi="http://schemas.microsoft.com/office/word/2010/wordprocessingInk" xmlns:wne="http://schemas.microsoft.com/office/word/2006/wordml" xmlns:wps="http://schemas.microsoft.com/office/word/2010/wordprocessingShape" mc:Ignorable="w14 w15 w16se w16cid w16 w16cex wp14">
+<w:footnotes xmlns:wpc="http://schemas.microsoft.com/office/word/2010/wordprocessingCanvas" xmlns:cx="http://schemas.microsoft.com/office/drawing/2014/chartex" xmlns:cx1="http://schemas.microsoft.com/office/drawing/2015/9/8/chartex" xmlns:mc="http://schemas.openxmlformats.org/markup-compatibility/2006" xmlns:o="urn:schemas-microsoft-com:office:office" xmlns:r="http://schemas.openxmlformats.org/officeDocument/2006/relationships" xmlns:m="http://schemas.openxmlformats.org/officeDocument/2006/math" xmlns:v="urn:schemas-microsoft-com:vml" xmlns:wp14="http://schemas.microsoft.com/office/word/2010/wordprocessingDrawing" xmlns:wp="http://schemas.openxmlformats.org/drawingml/2006/wordprocessingDrawing" xmlns:w10="urn:schemas-microsoft-com:office:word" xmlns:w="http://schemas.openxmlformats.org/wordprocessingml/2006/main" xmlns:w14="http://schemas.microsoft.com/office/word/2010/wordml" xmlns:w15="http://schemas.microsoft.com/office/word/2012/wordml" xmlns:w16se="http://schemas.microsoft.com/office/word/2015/wordml/symex" xmlns:wpg="http://schemas.microsoft.com/office/word/2010/wordprocessingGroup" xmlns:wpi="http://schemas.microsoft.com/office/word/2010/wordprocessingInk" xmlns:wne="http://schemas.microsoft.com/office/word/2006/wordml" xmlns:wps="http://schemas.microsoft.com/office/word/2010/wordprocessingShape" mc:Ignorable="w14 w15 w16se wp14">
   <w:footnote w:type="separator" w:id="-1">
     <w:p>
       <w:r>
@@ -5350,7 +7080,21 @@
         <w:rPr>
           <w:lang w:val="en-GB"/>
         </w:rPr>
-        <w:t>take place ex-ante, formative and ex-post. All kinds of evaluations are needed.</w:t>
+        <w:t xml:space="preserve">take place ex-ante, formative and ex-post. All kinds of evaluations </w:t>
+      </w:r>
+      <w:proofErr w:type="gramStart"/>
+      <w:r>
+        <w:rPr>
+          <w:lang w:val="en-GB"/>
+        </w:rPr>
+        <w:t>are needed</w:t>
+      </w:r>
+      <w:proofErr w:type="gramEnd"/>
+      <w:r>
+        <w:rPr>
+          <w:lang w:val="en-GB"/>
+        </w:rPr>
+        <w:t>.</w:t>
       </w:r>
     </w:p>
   </w:footnote>
@@ -5434,8 +7178,16 @@
         <w:rPr>
           <w:lang w:val="en-GB"/>
         </w:rPr>
-        <w:t>1,5</w:t>
-      </w:r>
+        <w:t>1</w:t>
+      </w:r>
+      <w:proofErr w:type="gramStart"/>
+      <w:r>
+        <w:rPr>
+          <w:lang w:val="en-GB"/>
+        </w:rPr>
+        <w:t>,5</w:t>
+      </w:r>
+      <w:proofErr w:type="gramEnd"/>
       <w:r>
         <w:rPr>
           <w:lang w:val="en-GB"/>
@@ -5478,7 +7230,7 @@
 </file>
 
 <file path=word/header1.xml><?xml version="1.0" encoding="utf-8"?>
-<w:hdr xmlns:wpc="http://schemas.microsoft.com/office/word/2010/wordprocessingCanvas" xmlns:cx="http://schemas.microsoft.com/office/drawing/2014/chartex" xmlns:cx1="http://schemas.microsoft.com/office/drawing/2015/9/8/chartex" xmlns:cx2="http://schemas.microsoft.com/office/drawing/2015/10/21/chartex" xmlns:cx3="http://schemas.microsoft.com/office/drawing/2016/5/9/chartex" xmlns:cx4="http://schemas.microsoft.com/office/drawing/2016/5/10/chartex" xmlns:cx5="http://schemas.microsoft.com/office/drawing/2016/5/11/chartex" xmlns:cx6="http://schemas.microsoft.com/office/drawing/2016/5/12/chartex" xmlns:cx7="http://schemas.microsoft.com/office/drawing/2016/5/13/chartex" xmlns:cx8="http://schemas.microsoft.com/office/drawing/2016/5/14/chartex" xmlns:mc="http://schemas.openxmlformats.org/markup-compatibility/2006" xmlns:aink="http://schemas.microsoft.com/office/drawing/2016/ink" xmlns:am3d="http://schemas.microsoft.com/office/drawing/2017/model3d" xmlns:o="urn:schemas-microsoft-com:office:office" xmlns:r="http://schemas.openxmlformats.org/officeDocument/2006/relationships" xmlns:m="http://schemas.openxmlformats.org/officeDocument/2006/math" xmlns:v="urn:schemas-microsoft-com:vml" xmlns:wp14="http://schemas.microsoft.com/office/word/2010/wordprocessingDrawing" xmlns:wp="http://schemas.openxmlformats.org/drawingml/2006/wordprocessingDrawing" xmlns:w10="urn:schemas-microsoft-com:office:word" xmlns:w="http://schemas.openxmlformats.org/wordprocessingml/2006/main" xmlns:w14="http://schemas.microsoft.com/office/word/2010/wordml" xmlns:w15="http://schemas.microsoft.com/office/word/2012/wordml" xmlns:w16cex="http://schemas.microsoft.com/office/word/2018/wordml/cex" xmlns:w16cid="http://schemas.microsoft.com/office/word/2016/wordml/cid" xmlns:w16="http://schemas.microsoft.com/office/word/2018/wordml" xmlns:w16se="http://schemas.microsoft.com/office/word/2015/wordml/symex" xmlns:wpg="http://schemas.microsoft.com/office/word/2010/wordprocessingGroup" xmlns:wpi="http://schemas.microsoft.com/office/word/2010/wordprocessingInk" xmlns:wne="http://schemas.microsoft.com/office/word/2006/wordml" xmlns:wps="http://schemas.microsoft.com/office/word/2010/wordprocessingShape" mc:Ignorable="w14 w15 w16se w16cid w16 w16cex wp14">
+<w:hdr xmlns:wpc="http://schemas.microsoft.com/office/word/2010/wordprocessingCanvas" xmlns:cx="http://schemas.microsoft.com/office/drawing/2014/chartex" xmlns:cx1="http://schemas.microsoft.com/office/drawing/2015/9/8/chartex" xmlns:mc="http://schemas.openxmlformats.org/markup-compatibility/2006" xmlns:o="urn:schemas-microsoft-com:office:office" xmlns:r="http://schemas.openxmlformats.org/officeDocument/2006/relationships" xmlns:m="http://schemas.openxmlformats.org/officeDocument/2006/math" xmlns:v="urn:schemas-microsoft-com:vml" xmlns:wp14="http://schemas.microsoft.com/office/word/2010/wordprocessingDrawing" xmlns:wp="http://schemas.openxmlformats.org/drawingml/2006/wordprocessingDrawing" xmlns:w10="urn:schemas-microsoft-com:office:word" xmlns:w="http://schemas.openxmlformats.org/wordprocessingml/2006/main" xmlns:w14="http://schemas.microsoft.com/office/word/2010/wordml" xmlns:w15="http://schemas.microsoft.com/office/word/2012/wordml" xmlns:w16se="http://schemas.microsoft.com/office/word/2015/wordml/symex" xmlns:wpg="http://schemas.microsoft.com/office/word/2010/wordprocessingGroup" xmlns:wpi="http://schemas.microsoft.com/office/word/2010/wordprocessingInk" xmlns:wne="http://schemas.microsoft.com/office/word/2006/wordml" xmlns:wps="http://schemas.microsoft.com/office/word/2010/wordprocessingShape" mc:Ignorable="w14 w15 w16se wp14">
   <w:p>
     <w:pPr>
       <w:pStyle w:val="Kopfzeile"/>
@@ -5489,7 +7241,7 @@
 </file>
 
 <file path=word/numbering.xml><?xml version="1.0" encoding="utf-8"?>
-<w:numbering xmlns:wpc="http://schemas.microsoft.com/office/word/2010/wordprocessingCanvas" xmlns:cx="http://schemas.microsoft.com/office/drawing/2014/chartex" xmlns:cx1="http://schemas.microsoft.com/office/drawing/2015/9/8/chartex" xmlns:cx2="http://schemas.microsoft.com/office/drawing/2015/10/21/chartex" xmlns:cx3="http://schemas.microsoft.com/office/drawing/2016/5/9/chartex" xmlns:cx4="http://schemas.microsoft.com/office/drawing/2016/5/10/chartex" xmlns:cx5="http://schemas.microsoft.com/office/drawing/2016/5/11/chartex" xmlns:cx6="http://schemas.microsoft.com/office/drawing/2016/5/12/chartex" xmlns:cx7="http://schemas.microsoft.com/office/drawing/2016/5/13/chartex" xmlns:cx8="http://schemas.microsoft.com/office/drawing/2016/5/14/chartex" xmlns:mc="http://schemas.openxmlformats.org/markup-compatibility/2006" xmlns:aink="http://schemas.microsoft.com/office/drawing/2016/ink" xmlns:am3d="http://schemas.microsoft.com/office/drawing/2017/model3d" xmlns:o="urn:schemas-microsoft-com:office:office" xmlns:r="http://schemas.openxmlformats.org/officeDocument/2006/relationships" xmlns:m="http://schemas.openxmlformats.org/officeDocument/2006/math" xmlns:v="urn:schemas-microsoft-com:vml" xmlns:wp14="http://schemas.microsoft.com/office/word/2010/wordprocessingDrawing" xmlns:wp="http://schemas.openxmlformats.org/drawingml/2006/wordprocessingDrawing" xmlns:w10="urn:schemas-microsoft-com:office:word" xmlns:w="http://schemas.openxmlformats.org/wordprocessingml/2006/main" xmlns:w14="http://schemas.microsoft.com/office/word/2010/wordml" xmlns:w15="http://schemas.microsoft.com/office/word/2012/wordml" xmlns:w16cex="http://schemas.microsoft.com/office/word/2018/wordml/cex" xmlns:w16cid="http://schemas.microsoft.com/office/word/2016/wordml/cid" xmlns:w16="http://schemas.microsoft.com/office/word/2018/wordml" xmlns:w16se="http://schemas.microsoft.com/office/word/2015/wordml/symex" xmlns:wpg="http://schemas.microsoft.com/office/word/2010/wordprocessingGroup" xmlns:wpi="http://schemas.microsoft.com/office/word/2010/wordprocessingInk" xmlns:wne="http://schemas.microsoft.com/office/word/2006/wordml" xmlns:wps="http://schemas.microsoft.com/office/word/2010/wordprocessingShape" mc:Ignorable="w14 w15 w16se w16cid w16 w16cex wp14">
+<w:numbering xmlns:wpc="http://schemas.microsoft.com/office/word/2010/wordprocessingCanvas" xmlns:cx="http://schemas.microsoft.com/office/drawing/2014/chartex" xmlns:cx1="http://schemas.microsoft.com/office/drawing/2015/9/8/chartex" xmlns:mc="http://schemas.openxmlformats.org/markup-compatibility/2006" xmlns:o="urn:schemas-microsoft-com:office:office" xmlns:r="http://schemas.openxmlformats.org/officeDocument/2006/relationships" xmlns:m="http://schemas.openxmlformats.org/officeDocument/2006/math" xmlns:v="urn:schemas-microsoft-com:vml" xmlns:wp14="http://schemas.microsoft.com/office/word/2010/wordprocessingDrawing" xmlns:wp="http://schemas.openxmlformats.org/drawingml/2006/wordprocessingDrawing" xmlns:w10="urn:schemas-microsoft-com:office:word" xmlns:w="http://schemas.openxmlformats.org/wordprocessingml/2006/main" xmlns:w14="http://schemas.microsoft.com/office/word/2010/wordml" xmlns:w15="http://schemas.microsoft.com/office/word/2012/wordml" xmlns:w16se="http://schemas.microsoft.com/office/word/2015/wordml/symex" xmlns:wpg="http://schemas.microsoft.com/office/word/2010/wordprocessingGroup" xmlns:wpi="http://schemas.microsoft.com/office/word/2010/wordprocessingInk" xmlns:wne="http://schemas.microsoft.com/office/word/2006/wordml" xmlns:wps="http://schemas.microsoft.com/office/word/2010/wordprocessingShape" mc:Ignorable="w14 w15 w16se wp14">
   <w:abstractNum w:abstractNumId="0" w15:restartNumberingAfterBreak="0">
     <w:nsid w:val="19A92E81"/>
     <w:multiLevelType w:val="hybridMultilevel"/>
@@ -6976,7 +8728,7 @@
 </file>
 
 <file path=word/styles.xml><?xml version="1.0" encoding="utf-8"?>
-<w:styles xmlns:mc="http://schemas.openxmlformats.org/markup-compatibility/2006" xmlns:r="http://schemas.openxmlformats.org/officeDocument/2006/relationships" xmlns:w="http://schemas.openxmlformats.org/wordprocessingml/2006/main" xmlns:w14="http://schemas.microsoft.com/office/word/2010/wordml" xmlns:w15="http://schemas.microsoft.com/office/word/2012/wordml" xmlns:w16cex="http://schemas.microsoft.com/office/word/2018/wordml/cex" xmlns:w16cid="http://schemas.microsoft.com/office/word/2016/wordml/cid" xmlns:w16="http://schemas.microsoft.com/office/word/2018/wordml" xmlns:w16se="http://schemas.microsoft.com/office/word/2015/wordml/symex" mc:Ignorable="w14 w15 w16se w16cid w16 w16cex">
+<w:styles xmlns:mc="http://schemas.openxmlformats.org/markup-compatibility/2006" xmlns:r="http://schemas.openxmlformats.org/officeDocument/2006/relationships" xmlns:w="http://schemas.openxmlformats.org/wordprocessingml/2006/main" xmlns:w14="http://schemas.microsoft.com/office/word/2010/wordml" xmlns:w15="http://schemas.microsoft.com/office/word/2012/wordml" xmlns:w16se="http://schemas.microsoft.com/office/word/2015/wordml/symex" mc:Ignorable="w14 w15 w16se">
   <w:docDefaults>
     <w:rPrDefault>
       <w:rPr>
@@ -6986,7 +8738,7 @@
     </w:rPrDefault>
     <w:pPrDefault/>
   </w:docDefaults>
-  <w:latentStyles w:defLockedState="0" w:defUIPriority="99" w:defSemiHidden="0" w:defUnhideWhenUsed="0" w:defQFormat="0" w:count="376">
+  <w:latentStyles w:defLockedState="0" w:defUIPriority="99" w:defSemiHidden="0" w:defUnhideWhenUsed="0" w:defQFormat="0" w:count="371">
     <w:lsdException w:name="Normal" w:uiPriority="0" w:qFormat="1"/>
     <w:lsdException w:name="heading 1" w:uiPriority="9" w:qFormat="1"/>
     <w:lsdException w:name="heading 2" w:uiPriority="9" w:qFormat="1"/>
@@ -7261,8 +9013,8 @@
     <w:lsdException w:name="Plain Table 5" w:uiPriority="31" w:qFormat="1"/>
     <w:lsdException w:name="Grid Table Light" w:uiPriority="32" w:qFormat="1"/>
     <w:lsdException w:name="Grid Table 1 Light" w:uiPriority="33" w:qFormat="1"/>
-    <w:lsdException w:name="Grid Table 2" w:semiHidden="1" w:uiPriority="37" w:unhideWhenUsed="1"/>
-    <w:lsdException w:name="Grid Table 3" w:semiHidden="1" w:uiPriority="39" w:unhideWhenUsed="1" w:qFormat="1"/>
+    <w:lsdException w:name="Grid Table 2" w:uiPriority="37"/>
+    <w:lsdException w:name="Grid Table 3" w:uiPriority="39" w:qFormat="1"/>
     <w:lsdException w:name="Grid Table 4" w:uiPriority="41"/>
     <w:lsdException w:name="Grid Table 5 Dark" w:uiPriority="42"/>
     <w:lsdException w:name="Grid Table 6 Colorful" w:uiPriority="43"/>
@@ -7358,11 +9110,6 @@
     <w:lsdException w:name="List Table 5 Dark Accent 6" w:uiPriority="48"/>
     <w:lsdException w:name="List Table 6 Colorful Accent 6" w:uiPriority="49"/>
     <w:lsdException w:name="List Table 7 Colorful Accent 6" w:uiPriority="50"/>
-    <w:lsdException w:name="Mention" w:uiPriority="51"/>
-    <w:lsdException w:name="Smart Hyperlink" w:uiPriority="52"/>
-    <w:lsdException w:name="Hashtag" w:uiPriority="46"/>
-    <w:lsdException w:name="Unresolved Mention" w:uiPriority="47"/>
-    <w:lsdException w:name="Smart Link" w:uiPriority="48"/>
   </w:latentStyles>
   <w:style w:type="paragraph" w:default="1" w:styleId="Standard">
     <w:name w:val="Normal"/>
@@ -7439,11 +9186,15 @@
   </w:style>
   <w:style w:type="character" w:default="1" w:styleId="Absatz-Standardschriftart">
     <w:name w:val="Default Paragraph Font"/>
+    <w:uiPriority w:val="1"/>
     <w:semiHidden/>
+    <w:unhideWhenUsed/>
   </w:style>
   <w:style w:type="table" w:default="1" w:styleId="NormaleTabelle">
     <w:name w:val="Normal Table"/>
+    <w:uiPriority w:val="99"/>
     <w:semiHidden/>
+    <w:unhideWhenUsed/>
     <w:tblPr>
       <w:tblInd w:w="0" w:type="dxa"/>
       <w:tblCellMar>
@@ -7456,7 +9207,9 @@
   </w:style>
   <w:style w:type="numbering" w:default="1" w:styleId="KeineListe">
     <w:name w:val="No List"/>
+    <w:uiPriority w:val="99"/>
     <w:semiHidden/>
+    <w:unhideWhenUsed/>
   </w:style>
   <w:style w:type="paragraph" w:styleId="Kopfzeile">
     <w:name w:val="header"/>

</xml_diff>